<commit_message>
bug fix and manual refinment
</commit_message>
<xml_diff>
--- a/Manual.docx
+++ b/Manual.docx
@@ -1,6 +1,6 @@
 
 <file path=word/document.xml><?xml version="1.0" encoding="utf-8"?>
-<w:document xmlns:wpc="http://schemas.microsoft.com/office/word/2010/wordprocessingCanvas" xmlns:mc="http://schemas.openxmlformats.org/markup-compatibility/2006" xmlns:o="urn:schemas-microsoft-com:office:office" xmlns:r="http://schemas.openxmlformats.org/officeDocument/2006/relationships" xmlns:m="http://schemas.openxmlformats.org/officeDocument/2006/math" xmlns:v="urn:schemas-microsoft-com:vml" xmlns:wp14="http://schemas.microsoft.com/office/word/2010/wordprocessingDrawing" xmlns:wp="http://schemas.openxmlformats.org/drawingml/2006/wordprocessingDrawing" xmlns:w10="urn:schemas-microsoft-com:office:word" xmlns:w="http://schemas.openxmlformats.org/wordprocessingml/2006/main" xmlns:w14="http://schemas.microsoft.com/office/word/2010/wordml" xmlns:wpg="http://schemas.microsoft.com/office/word/2010/wordprocessingGroup" xmlns:wpi="http://schemas.microsoft.com/office/word/2010/wordprocessingInk" xmlns:wne="http://schemas.microsoft.com/office/word/2006/wordml" xmlns:wps="http://schemas.microsoft.com/office/word/2010/wordprocessingShape" mc:Ignorable="w14 wp14">
+<w:document xmlns:wpc="http://schemas.microsoft.com/office/word/2010/wordprocessingCanvas" xmlns:mc="http://schemas.openxmlformats.org/markup-compatibility/2006" xmlns:o="urn:schemas-microsoft-com:office:office" xmlns:r="http://schemas.openxmlformats.org/officeDocument/2006/relationships" xmlns:m="http://schemas.openxmlformats.org/officeDocument/2006/math" xmlns:v="urn:schemas-microsoft-com:vml" xmlns:wp14="http://schemas.microsoft.com/office/word/2010/wordprocessingDrawing" xmlns:wp="http://schemas.openxmlformats.org/drawingml/2006/wordprocessingDrawing" xmlns:w10="urn:schemas-microsoft-com:office:word" xmlns:w="http://schemas.openxmlformats.org/wordprocessingml/2006/main" xmlns:w14="http://schemas.microsoft.com/office/word/2010/wordml" xmlns:w15="http://schemas.microsoft.com/office/word/2012/wordml" xmlns:wpg="http://schemas.microsoft.com/office/word/2010/wordprocessingGroup" xmlns:wpi="http://schemas.microsoft.com/office/word/2010/wordprocessingInk" xmlns:wne="http://schemas.microsoft.com/office/word/2006/wordml" xmlns:wps="http://schemas.microsoft.com/office/word/2010/wordprocessingShape" mc:Ignorable="w14 w15 wp14">
   <w:body>
     <w:p>
       <w:pPr>
@@ -15,68 +15,58 @@
           <w:b/>
           <w:sz w:val="28"/>
         </w:rPr>
-        <w:t xml:space="preserve">Quality-driven Poisson-guided </w:t>
-      </w:r>
-      <w:proofErr w:type="spellStart"/>
-      <w:r>
-        <w:rPr>
-          <w:b/>
-          <w:sz w:val="28"/>
-        </w:rPr>
-        <w:t>Autoscanning</w:t>
-      </w:r>
-      <w:proofErr w:type="spellEnd"/>
-    </w:p>
-    <w:p>
-      <w:pPr>
+        <w:t>Quality-driven Poisson-guided Autoscanning</w:t>
+      </w:r>
+    </w:p>
+    <w:p>
+      <w:pPr>
+        <w:rPr>
+          <w:b/>
+        </w:rPr>
+      </w:pPr>
+    </w:p>
+    <w:p>
+      <w:pPr>
+        <w:rPr>
+          <w:rFonts w:ascii="宋体" w:eastAsia="宋体" w:hAnsi="宋体" w:cs="宋体"/>
+          <w:color w:val="0563C1" w:themeColor="hyperlink"/>
+          <w:kern w:val="0"/>
+          <w:sz w:val="18"/>
+          <w:szCs w:val="18"/>
+          <w:u w:val="single"/>
+        </w:rPr>
+      </w:pPr>
+      <w:r>
         <w:rPr>
           <w:rFonts w:hint="eastAsia"/>
           <w:b/>
         </w:rPr>
-      </w:pPr>
-    </w:p>
-    <w:p>
-      <w:pPr>
-        <w:rPr>
-          <w:rFonts w:ascii="SimSun" w:eastAsia="SimSun" w:hAnsi="SimSun" w:cs="SimSun"/>
-          <w:color w:val="0563C1" w:themeColor="hyperlink"/>
-          <w:kern w:val="0"/>
-          <w:sz w:val="18"/>
-          <w:szCs w:val="18"/>
-          <w:u w:val="single"/>
-        </w:rPr>
-      </w:pPr>
+        <w:t xml:space="preserve">This </w:t>
+      </w:r>
+      <w:r>
+        <w:rPr>
+          <w:b/>
+        </w:rPr>
+        <w:t>software</w:t>
+      </w:r>
       <w:r>
         <w:rPr>
           <w:rFonts w:hint="eastAsia"/>
           <w:b/>
         </w:rPr>
-        <w:t xml:space="preserve">This </w:t>
-      </w:r>
-      <w:r>
-        <w:rPr>
-          <w:b/>
-        </w:rPr>
-        <w:t>software</w:t>
+        <w:t xml:space="preserve"> is </w:t>
+      </w:r>
+      <w:r>
+        <w:rPr>
+          <w:b/>
+        </w:rPr>
+        <w:t>a</w:t>
       </w:r>
       <w:r>
         <w:rPr>
           <w:rFonts w:hint="eastAsia"/>
           <w:b/>
         </w:rPr>
-        <w:t xml:space="preserve"> is </w:t>
-      </w:r>
-      <w:r>
-        <w:rPr>
-          <w:b/>
-        </w:rPr>
-        <w:t>a</w:t>
-      </w:r>
-      <w:r>
-        <w:rPr>
-          <w:rFonts w:hint="eastAsia"/>
-          <w:b/>
-        </w:rPr>
         <w:t xml:space="preserve"> demo for </w:t>
       </w:r>
       <w:r>
@@ -87,7 +77,7 @@
       </w:r>
       <w:r>
         <w:rPr>
-          <w:rFonts w:ascii="SimSun" w:eastAsia="SimSun" w:hAnsi="SimSun" w:cs="SimSun"/>
+          <w:rFonts w:ascii="宋体" w:eastAsia="宋体" w:hAnsi="宋体" w:cs="宋体"/>
           <w:kern w:val="0"/>
           <w:sz w:val="18"/>
           <w:szCs w:val="18"/>
@@ -100,16 +90,16 @@
         <w:widowControl/>
         <w:jc w:val="left"/>
         <w:rPr>
-          <w:rFonts w:ascii="SimSun" w:eastAsia="SimSun" w:hAnsi="SimSun" w:cs="SimSun"/>
+          <w:rFonts w:ascii="宋体" w:eastAsia="宋体" w:hAnsi="宋体" w:cs="宋体"/>
           <w:kern w:val="0"/>
           <w:sz w:val="16"/>
           <w:szCs w:val="18"/>
         </w:rPr>
       </w:pPr>
-      <w:hyperlink r:id="rId8" w:history="1">
+      <w:hyperlink r:id="rId7" w:history="1">
         <w:r>
           <w:rPr>
-            <w:rStyle w:val="Hyperlink"/>
+            <w:rStyle w:val="a4"/>
           </w:rPr>
           <w:t>http://vcc.siat.ac.cn/index/getInfo?title_id=453&amp;id=624&amp;to_path=project</w:t>
         </w:r>
@@ -185,7 +175,6 @@
       <w:r>
         <w:rPr>
           <w:noProof/>
-          <w:lang w:val="en-GB"/>
         </w:rPr>
         <w:drawing>
           <wp:inline distT="0" distB="0" distL="0" distR="0">
@@ -205,7 +194,7 @@
                     </pic:cNvPicPr>
                   </pic:nvPicPr>
                   <pic:blipFill>
-                    <a:blip r:embed="rId9" cstate="print">
+                    <a:blip r:embed="rId8" cstate="print">
                       <a:extLst>
                         <a:ext uri="{28A0092B-C50C-407E-A947-70E740481C1C}">
                           <a14:useLocalDpi xmlns:a14="http://schemas.microsoft.com/office/drawing/2010/main" val="0"/>
@@ -255,16 +244,15 @@
     <w:p>
       <w:pPr>
         <w:rPr>
-          <w:rFonts w:ascii="SimSun" w:eastAsia="SimSun" w:hAnsi="SimSun" w:cs="SimSun"/>
-          <w:kern w:val="0"/>
-          <w:sz w:val="18"/>
-          <w:szCs w:val="18"/>
-        </w:rPr>
-      </w:pPr>
-      <w:r>
-        <w:rPr>
-          <w:noProof/>
-          <w:lang w:val="en-GB"/>
+          <w:rFonts w:ascii="宋体" w:eastAsia="宋体" w:hAnsi="宋体" w:cs="宋体"/>
+          <w:kern w:val="0"/>
+          <w:sz w:val="18"/>
+          <w:szCs w:val="18"/>
+        </w:rPr>
+      </w:pPr>
+      <w:r>
+        <w:rPr>
+          <w:noProof/>
         </w:rPr>
         <w:drawing>
           <wp:inline distT="0" distB="0" distL="0" distR="0" wp14:anchorId="5590A37C" wp14:editId="37B1CCF1">
@@ -282,7 +270,7 @@
                     <pic:cNvPicPr/>
                   </pic:nvPicPr>
                   <pic:blipFill>
-                    <a:blip r:embed="rId10"/>
+                    <a:blip r:embed="rId9"/>
                     <a:stretch>
                       <a:fillRect/>
                     </a:stretch>
@@ -304,54 +292,45 @@
       </w:r>
       <w:r>
         <w:rPr>
-          <w:rFonts w:ascii="SimSun" w:eastAsia="SimSun" w:hAnsi="SimSun" w:cs="SimSun" w:hint="eastAsia"/>
+          <w:rFonts w:ascii="宋体" w:eastAsia="宋体" w:hAnsi="宋体" w:cs="宋体" w:hint="eastAsia"/>
           <w:kern w:val="0"/>
           <w:sz w:val="18"/>
           <w:szCs w:val="18"/>
         </w:rPr>
         <w:t xml:space="preserve">: </w:t>
       </w:r>
-      <w:proofErr w:type="gramStart"/>
       <w:r>
         <w:rPr>
           <w:rFonts w:hint="eastAsia"/>
         </w:rPr>
-        <w:t>algorithm</w:t>
-      </w:r>
-      <w:proofErr w:type="gramEnd"/>
+        <w:t>algorithm and data see</w:t>
+      </w:r>
+      <w:r>
+        <w:t xml:space="preserve"> our</w:t>
+      </w:r>
       <w:r>
         <w:rPr>
           <w:rFonts w:hint="eastAsia"/>
         </w:rPr>
-        <w:t xml:space="preserve"> and data see</w:t>
-      </w:r>
-      <w:r>
-        <w:t xml:space="preserve"> our</w:t>
-      </w:r>
-      <w:r>
-        <w:rPr>
-          <w:rFonts w:hint="eastAsia"/>
-        </w:rPr>
         <w:t xml:space="preserve"> paper.</w:t>
       </w:r>
     </w:p>
     <w:p>
       <w:pPr>
         <w:rPr>
-          <w:rFonts w:ascii="SimSun" w:eastAsia="SimSun" w:hAnsi="SimSun" w:cs="SimSun"/>
-          <w:kern w:val="0"/>
-          <w:sz w:val="18"/>
-          <w:szCs w:val="18"/>
-        </w:rPr>
-      </w:pPr>
-      <w:r>
-        <w:rPr>
-          <w:rFonts w:ascii="SimSun" w:eastAsia="SimSun" w:hAnsi="SimSun" w:cs="SimSun"/>
-          <w:noProof/>
-          <w:kern w:val="0"/>
-          <w:sz w:val="18"/>
-          <w:szCs w:val="18"/>
-          <w:lang w:val="en-GB"/>
+          <w:rFonts w:ascii="宋体" w:eastAsia="宋体" w:hAnsi="宋体" w:cs="宋体"/>
+          <w:kern w:val="0"/>
+          <w:sz w:val="18"/>
+          <w:szCs w:val="18"/>
+        </w:rPr>
+      </w:pPr>
+      <w:r>
+        <w:rPr>
+          <w:rFonts w:ascii="宋体" w:eastAsia="宋体" w:hAnsi="宋体" w:cs="宋体"/>
+          <w:noProof/>
+          <w:kern w:val="0"/>
+          <w:sz w:val="18"/>
+          <w:szCs w:val="18"/>
         </w:rPr>
         <w:drawing>
           <wp:inline distT="0" distB="0" distL="0" distR="0">
@@ -371,7 +350,7 @@
                     </pic:cNvPicPr>
                   </pic:nvPicPr>
                   <pic:blipFill>
-                    <a:blip r:embed="rId11">
+                    <a:blip r:embed="rId10">
                       <a:extLst>
                         <a:ext uri="{28A0092B-C50C-407E-A947-70E740481C1C}">
                           <a14:useLocalDpi xmlns:a14="http://schemas.microsoft.com/office/drawing/2010/main" val="0"/>
@@ -404,34 +383,26 @@
       </w:r>
       <w:r>
         <w:rPr>
-          <w:rFonts w:ascii="SimSun" w:eastAsia="SimSun" w:hAnsi="SimSun" w:cs="SimSun" w:hint="eastAsia"/>
+          <w:rFonts w:ascii="宋体" w:eastAsia="宋体" w:hAnsi="宋体" w:cs="宋体" w:hint="eastAsia"/>
           <w:kern w:val="0"/>
           <w:sz w:val="18"/>
           <w:szCs w:val="18"/>
         </w:rPr>
         <w:t xml:space="preserve">: </w:t>
       </w:r>
-      <w:proofErr w:type="gramStart"/>
       <w:r>
         <w:rPr>
           <w:rFonts w:hint="eastAsia"/>
         </w:rPr>
-        <w:t>randomly</w:t>
-      </w:r>
-      <w:proofErr w:type="gramEnd"/>
+        <w:t xml:space="preserve">randomly down-sample </w:t>
+      </w:r>
+      <w:r>
+        <w:t xml:space="preserve">original </w:t>
+      </w:r>
       <w:r>
         <w:rPr>
           <w:rFonts w:hint="eastAsia"/>
         </w:rPr>
-        <w:t xml:space="preserve"> down-sample </w:t>
-      </w:r>
-      <w:r>
-        <w:t xml:space="preserve">original </w:t>
-      </w:r>
-      <w:r>
-        <w:rPr>
-          <w:rFonts w:hint="eastAsia"/>
-        </w:rPr>
         <w:t>points</w:t>
       </w:r>
       <w:r>
@@ -448,18 +419,12 @@
       <w:pPr>
         <w:widowControl/>
         <w:jc w:val="left"/>
-        <w:rPr>
-          <w:rFonts w:hint="eastAsia"/>
-        </w:rPr>
-      </w:pPr>
-    </w:p>
-    <w:p>
-      <w:pPr>
-        <w:widowControl/>
-        <w:jc w:val="left"/>
-        <w:rPr>
-          <w:rFonts w:hint="eastAsia"/>
-        </w:rPr>
+      </w:pPr>
+    </w:p>
+    <w:p>
+      <w:pPr>
+        <w:widowControl/>
+        <w:jc w:val="left"/>
       </w:pPr>
     </w:p>
     <w:p>
@@ -532,7 +497,6 @@
           <w:szCs w:val="24"/>
         </w:rPr>
       </w:pPr>
-      <w:proofErr w:type="gramStart"/>
       <w:r>
         <w:rPr>
           <w:b/>
@@ -542,11 +506,10 @@
         <w:lastRenderedPageBreak/>
         <w:t>How to use it.</w:t>
       </w:r>
-      <w:proofErr w:type="gramEnd"/>
-    </w:p>
-    <w:p>
-      <w:pPr>
-        <w:pStyle w:val="ListParagraph"/>
+    </w:p>
+    <w:p>
+      <w:pPr>
+        <w:pStyle w:val="a8"/>
         <w:widowControl/>
         <w:numPr>
           <w:ilvl w:val="0"/>
@@ -588,24 +551,24 @@
       </w:r>
       <w:r>
         <w:rPr>
-          <w:rFonts w:ascii="SimSun" w:eastAsia="SimSun" w:hAnsi="SimSun" w:cs="SimSun" w:hint="eastAsia"/>
+          <w:rFonts w:ascii="宋体" w:eastAsia="宋体" w:hAnsi="宋体" w:cs="宋体" w:hint="eastAsia"/>
           <w:kern w:val="0"/>
           <w:sz w:val="18"/>
           <w:szCs w:val="18"/>
         </w:rPr>
         <w:t>(</w:t>
       </w:r>
-      <w:hyperlink r:id="rId12" w:history="1">
+      <w:hyperlink r:id="rId11" w:history="1">
         <w:r>
           <w:rPr>
-            <w:rStyle w:val="Hyperlink"/>
+            <w:rStyle w:val="a4"/>
           </w:rPr>
           <w:t>https://github.com/sunwaylive/quality-driven-poisson-guided-autoscanning/tree/master/Release</w:t>
         </w:r>
       </w:hyperlink>
       <w:r>
         <w:rPr>
-          <w:rFonts w:ascii="SimSun" w:eastAsia="SimSun" w:hAnsi="SimSun" w:cs="SimSun" w:hint="eastAsia"/>
+          <w:rFonts w:ascii="宋体" w:eastAsia="宋体" w:hAnsi="宋体" w:cs="宋体" w:hint="eastAsia"/>
           <w:kern w:val="0"/>
           <w:sz w:val="18"/>
           <w:szCs w:val="18"/>
@@ -614,7 +577,7 @@
       </w:r>
       <w:r>
         <w:rPr>
-          <w:rFonts w:ascii="SimSun" w:eastAsia="SimSun" w:hAnsi="SimSun" w:cs="SimSun"/>
+          <w:rFonts w:ascii="宋体" w:eastAsia="宋体" w:hAnsi="宋体" w:cs="宋体"/>
           <w:kern w:val="0"/>
           <w:sz w:val="18"/>
           <w:szCs w:val="18"/>
@@ -624,7 +587,7 @@
     </w:p>
     <w:p>
       <w:pPr>
-        <w:pStyle w:val="ListParagraph"/>
+        <w:pStyle w:val="a8"/>
         <w:widowControl/>
         <w:numPr>
           <w:ilvl w:val="0"/>
@@ -633,7 +596,6 @@
         <w:ind w:firstLineChars="0"/>
         <w:jc w:val="left"/>
         <w:rPr>
-          <w:rFonts w:hint="eastAsia"/>
           <w:noProof/>
         </w:rPr>
       </w:pPr>
@@ -670,12 +632,10 @@
           <w:noProof/>
         </w:rPr>
       </w:pPr>
-      <w:bookmarkStart w:id="0" w:name="_GoBack"/>
-      <w:bookmarkEnd w:id="0"/>
-    </w:p>
-    <w:p>
-      <w:pPr>
-        <w:pStyle w:val="ListParagraph"/>
+    </w:p>
+    <w:p>
+      <w:pPr>
+        <w:pStyle w:val="a8"/>
         <w:widowControl/>
         <w:numPr>
           <w:ilvl w:val="0"/>
@@ -728,10 +688,15 @@
       <w:r>
         <w:rPr>
           <w:noProof/>
-          <w:lang w:val="en-GB"/>
+        </w:rPr>
+        <w:t xml:space="preserve"> </w:t>
+      </w:r>
+      <w:r>
+        <w:rPr>
+          <w:noProof/>
         </w:rPr>
         <w:drawing>
-          <wp:inline distT="0" distB="0" distL="0" distR="0" wp14:anchorId="1CD5F063" wp14:editId="65E6F7E0">
+          <wp:inline distT="0" distB="0" distL="0" distR="0" wp14:anchorId="35E724D5" wp14:editId="7586A982">
             <wp:extent cx="5274310" cy="3208655"/>
             <wp:effectExtent l="0" t="0" r="2540" b="0"/>
             <wp:docPr id="1" name="图片 1"/>
@@ -746,7 +711,7 @@
                     <pic:cNvPicPr/>
                   </pic:nvPicPr>
                   <pic:blipFill>
-                    <a:blip r:embed="rId13"/>
+                    <a:blip r:embed="rId12"/>
                     <a:stretch>
                       <a:fillRect/>
                     </a:stretch>
@@ -769,7 +734,7 @@
     </w:p>
     <w:p>
       <w:pPr>
-        <w:pStyle w:val="ListParagraph"/>
+        <w:pStyle w:val="a8"/>
         <w:widowControl/>
         <w:numPr>
           <w:ilvl w:val="0"/>
@@ -807,21 +772,151 @@
       <w:r>
         <w:rPr>
           <w:noProof/>
-          <w:lang w:val="en-GB"/>
         </w:rPr>
         <w:drawing>
-          <wp:anchor distT="0" distB="0" distL="114300" distR="114300" simplePos="0" relativeHeight="251660288" behindDoc="0" locked="0" layoutInCell="1" allowOverlap="1" wp14:anchorId="6862A3D9" wp14:editId="2B34AC4D">
+          <wp:anchor distT="0" distB="0" distL="114300" distR="114300" simplePos="0" relativeHeight="251654144" behindDoc="0" locked="0" layoutInCell="1" allowOverlap="1" wp14:anchorId="3F048EDF" wp14:editId="2CE9DE86">
             <wp:simplePos x="0" y="0"/>
             <wp:positionH relativeFrom="column">
-              <wp:posOffset>1435565</wp:posOffset>
+              <wp:posOffset>1428902</wp:posOffset>
             </wp:positionH>
             <wp:positionV relativeFrom="paragraph">
-              <wp:posOffset>354822</wp:posOffset>
+              <wp:posOffset>376555</wp:posOffset>
             </wp:positionV>
-            <wp:extent cx="479425" cy="186690"/>
-            <wp:effectExtent l="0" t="0" r="0" b="3810"/>
+            <wp:extent cx="1241425" cy="200660"/>
+            <wp:effectExtent l="0" t="0" r="0" b="8890"/>
             <wp:wrapSquare wrapText="bothSides"/>
-            <wp:docPr id="13" name="图片 13"/>
+            <wp:docPr id="3" name="图片 3"/>
+            <wp:cNvGraphicFramePr>
+              <a:graphicFrameLocks xmlns:a="http://schemas.openxmlformats.org/drawingml/2006/main" noChangeAspect="1"/>
+            </wp:cNvGraphicFramePr>
+            <a:graphic xmlns:a="http://schemas.openxmlformats.org/drawingml/2006/main">
+              <a:graphicData uri="http://schemas.openxmlformats.org/drawingml/2006/picture">
+                <pic:pic xmlns:pic="http://schemas.openxmlformats.org/drawingml/2006/picture">
+                  <pic:nvPicPr>
+                    <pic:cNvPr id="1" name=""/>
+                    <pic:cNvPicPr/>
+                  </pic:nvPicPr>
+                  <pic:blipFill>
+                    <a:blip r:embed="rId13">
+                      <a:extLst>
+                        <a:ext uri="{28A0092B-C50C-407E-A947-70E740481C1C}">
+                          <a14:useLocalDpi xmlns:a14="http://schemas.microsoft.com/office/drawing/2010/main" val="0"/>
+                        </a:ext>
+                      </a:extLst>
+                    </a:blip>
+                    <a:stretch>
+                      <a:fillRect/>
+                    </a:stretch>
+                  </pic:blipFill>
+                  <pic:spPr>
+                    <a:xfrm>
+                      <a:off x="0" y="0"/>
+                      <a:ext cx="1241425" cy="200660"/>
+                    </a:xfrm>
+                    <a:prstGeom prst="rect">
+                      <a:avLst/>
+                    </a:prstGeom>
+                  </pic:spPr>
+                </pic:pic>
+              </a:graphicData>
+            </a:graphic>
+            <wp14:sizeRelH relativeFrom="margin">
+              <wp14:pctWidth>0</wp14:pctWidth>
+            </wp14:sizeRelH>
+            <wp14:sizeRelV relativeFrom="margin">
+              <wp14:pctHeight>0</wp14:pctHeight>
+            </wp14:sizeRelV>
+          </wp:anchor>
+        </w:drawing>
+      </w:r>
+      <w:r>
+        <w:rPr>
+          <w:b/>
+          <w:noProof/>
+          <w:sz w:val="28"/>
+        </w:rPr>
+        <w:t xml:space="preserve">Way 1: </w:t>
+      </w:r>
+      <w:r>
+        <w:rPr>
+          <w:b/>
+          <w:noProof/>
+        </w:rPr>
+        <w:t>(for real scan)</w:t>
+      </w:r>
+    </w:p>
+    <w:p>
+      <w:pPr>
+        <w:widowControl/>
+        <w:spacing w:line="300" w:lineRule="exact"/>
+        <w:jc w:val="left"/>
+        <w:rPr>
+          <w:noProof/>
+        </w:rPr>
+      </w:pPr>
+      <w:r>
+        <w:rPr>
+          <w:noProof/>
+        </w:rPr>
+        <w:t xml:space="preserve">Step 1. </w:t>
+      </w:r>
+      <w:r>
+        <w:rPr>
+          <w:noProof/>
+        </w:rPr>
+        <w:t xml:space="preserve">Click the </w:t>
+      </w:r>
+      <w:r>
+        <w:rPr>
+          <w:noProof/>
+        </w:rPr>
+        <w:t>b</w:t>
+      </w:r>
+      <w:r>
+        <w:rPr>
+          <w:noProof/>
+        </w:rPr>
+        <w:t>utton  to l</w:t>
+      </w:r>
+      <w:r>
+        <w:rPr>
+          <w:noProof/>
+        </w:rPr>
+        <w:t>oad scanned points, based on which NBV will be computed.</w:t>
+      </w:r>
+      <w:r>
+        <w:rPr>
+          <w:noProof/>
+        </w:rPr>
+        <w:t xml:space="preserve"> Test data is located in folder “./data”</w:t>
+      </w:r>
+    </w:p>
+    <w:p>
+      <w:pPr>
+        <w:widowControl/>
+        <w:spacing w:line="300" w:lineRule="exact"/>
+        <w:jc w:val="left"/>
+        <w:rPr>
+          <w:noProof/>
+        </w:rPr>
+      </w:pPr>
+      <w:r>
+        <w:rPr>
+          <w:noProof/>
+        </w:rPr>
+        <w:drawing>
+          <wp:anchor distT="0" distB="0" distL="114300" distR="114300" simplePos="0" relativeHeight="251658240" behindDoc="0" locked="0" layoutInCell="1" allowOverlap="1" wp14:anchorId="7435BB9E" wp14:editId="4C6B903D">
+            <wp:simplePos x="0" y="0"/>
+            <wp:positionH relativeFrom="column">
+              <wp:posOffset>1429385</wp:posOffset>
+            </wp:positionH>
+            <wp:positionV relativeFrom="paragraph">
+              <wp:posOffset>151130</wp:posOffset>
+            </wp:positionV>
+            <wp:extent cx="1271270" cy="184150"/>
+            <wp:effectExtent l="0" t="0" r="5080" b="6350"/>
+            <wp:wrapSquare wrapText="bothSides"/>
+            <wp:docPr id="12" name="图片 12"/>
             <wp:cNvGraphicFramePr>
               <a:graphicFrameLocks xmlns:a="http://schemas.openxmlformats.org/drawingml/2006/main" noChangeAspect="1"/>
             </wp:cNvGraphicFramePr>
@@ -847,7 +942,7 @@
                   <pic:spPr>
                     <a:xfrm>
                       <a:off x="0" y="0"/>
-                      <a:ext cx="479425" cy="186690"/>
+                      <a:ext cx="1271270" cy="184150"/>
                     </a:xfrm>
                     <a:prstGeom prst="rect">
                       <a:avLst/>
@@ -865,21 +960,6 @@
           </wp:anchor>
         </w:drawing>
       </w:r>
-      <w:r>
-        <w:rPr>
-          <w:b/>
-          <w:noProof/>
-          <w:sz w:val="28"/>
-        </w:rPr>
-        <w:t xml:space="preserve">Way 1: </w:t>
-      </w:r>
-      <w:r>
-        <w:rPr>
-          <w:b/>
-          <w:noProof/>
-        </w:rPr>
-        <w:t>(for real scan)</w:t>
-      </w:r>
     </w:p>
     <w:p>
       <w:pPr>
@@ -894,7 +974,7 @@
         <w:rPr>
           <w:noProof/>
         </w:rPr>
-        <w:t xml:space="preserve">Step 1. </w:t>
+        <w:t xml:space="preserve">Step 2. </w:t>
       </w:r>
       <w:r>
         <w:rPr>
@@ -912,19 +992,61 @@
         <w:rPr>
           <w:noProof/>
         </w:rPr>
-        <w:t>utton  to l</w:t>
-      </w:r>
-      <w:r>
-        <w:rPr>
-          <w:noProof/>
-        </w:rPr>
-        <w:t>oad scanned points, based on which NBV will be computed.</w:t>
-      </w:r>
-      <w:r>
-        <w:rPr>
-          <w:noProof/>
-        </w:rPr>
-        <w:t xml:space="preserve"> Test data is located in folder “./data”</w:t>
+        <w:t>utton</w:t>
+      </w:r>
+      <w:r>
+        <w:rPr>
+          <w:noProof/>
+        </w:rPr>
+        <w:t xml:space="preserve"> </w:t>
+      </w:r>
+      <w:r>
+        <w:rPr>
+          <w:noProof/>
+        </w:rPr>
+        <w:t xml:space="preserve"> </w:t>
+      </w:r>
+      <w:r>
+        <w:rPr>
+          <w:noProof/>
+        </w:rPr>
+        <w:t xml:space="preserve"> to </w:t>
+      </w:r>
+      <w:r>
+        <w:rPr>
+          <w:noProof/>
+        </w:rPr>
+        <w:t xml:space="preserve">do the </w:t>
+      </w:r>
+      <w:r>
+        <w:rPr>
+          <w:noProof/>
+        </w:rPr>
+        <w:t>P</w:t>
+      </w:r>
+      <w:r>
+        <w:rPr>
+          <w:noProof/>
+        </w:rPr>
+        <w:t>oi</w:t>
+      </w:r>
+      <w:r>
+        <w:rPr>
+          <w:noProof/>
+        </w:rPr>
+        <w:t>s</w:t>
+      </w:r>
+      <w:r>
+        <w:rPr>
+          <w:noProof/>
+        </w:rPr>
+        <w:t>s</w:t>
+      </w:r>
+      <w:r>
+        <w:rPr>
+          <w:noProof/>
+        </w:rPr>
+        <w:t xml:space="preserve">on reconstruction and </w:t>
       </w:r>
     </w:p>
     <w:p>
@@ -939,63 +1061,8 @@
       <w:r>
         <w:rPr>
           <w:noProof/>
-          <w:lang w:val="en-GB"/>
-        </w:rPr>
-        <w:drawing>
-          <wp:anchor distT="0" distB="0" distL="114300" distR="114300" simplePos="0" relativeHeight="251658240" behindDoc="0" locked="0" layoutInCell="1" allowOverlap="1" wp14:anchorId="7435BB9E" wp14:editId="4C6B903D">
-            <wp:simplePos x="0" y="0"/>
-            <wp:positionH relativeFrom="column">
-              <wp:posOffset>1429375</wp:posOffset>
-            </wp:positionH>
-            <wp:positionV relativeFrom="paragraph">
-              <wp:posOffset>130990</wp:posOffset>
-            </wp:positionV>
-            <wp:extent cx="1412240" cy="205105"/>
-            <wp:effectExtent l="0" t="0" r="0" b="4445"/>
-            <wp:wrapSquare wrapText="bothSides"/>
-            <wp:docPr id="12" name="图片 12"/>
-            <wp:cNvGraphicFramePr>
-              <a:graphicFrameLocks xmlns:a="http://schemas.openxmlformats.org/drawingml/2006/main" noChangeAspect="1"/>
-            </wp:cNvGraphicFramePr>
-            <a:graphic xmlns:a="http://schemas.openxmlformats.org/drawingml/2006/main">
-              <a:graphicData uri="http://schemas.openxmlformats.org/drawingml/2006/picture">
-                <pic:pic xmlns:pic="http://schemas.openxmlformats.org/drawingml/2006/picture">
-                  <pic:nvPicPr>
-                    <pic:cNvPr id="1" name=""/>
-                    <pic:cNvPicPr/>
-                  </pic:nvPicPr>
-                  <pic:blipFill>
-                    <a:blip r:embed="rId15">
-                      <a:extLst>
-                        <a:ext uri="{28A0092B-C50C-407E-A947-70E740481C1C}">
-                          <a14:useLocalDpi xmlns:a14="http://schemas.microsoft.com/office/drawing/2010/main" val="0"/>
-                        </a:ext>
-                      </a:extLst>
-                    </a:blip>
-                    <a:stretch>
-                      <a:fillRect/>
-                    </a:stretch>
-                  </pic:blipFill>
-                  <pic:spPr>
-                    <a:xfrm>
-                      <a:off x="0" y="0"/>
-                      <a:ext cx="1412240" cy="205105"/>
-                    </a:xfrm>
-                    <a:prstGeom prst="rect">
-                      <a:avLst/>
-                    </a:prstGeom>
-                  </pic:spPr>
-                </pic:pic>
-              </a:graphicData>
-            </a:graphic>
-            <wp14:sizeRelH relativeFrom="margin">
-              <wp14:pctWidth>0</wp14:pctWidth>
-            </wp14:sizeRelH>
-            <wp14:sizeRelV relativeFrom="margin">
-              <wp14:pctHeight>0</wp14:pctHeight>
-            </wp14:sizeRelV>
-          </wp:anchor>
-        </w:drawing>
+        </w:rPr>
+        <w:t>extract iso points with confidence.</w:t>
       </w:r>
     </w:p>
     <w:p>
@@ -1010,111 +1077,6 @@
       <w:r>
         <w:rPr>
           <w:noProof/>
-        </w:rPr>
-        <w:t xml:space="preserve">Step 2. </w:t>
-      </w:r>
-      <w:r>
-        <w:rPr>
-          <w:noProof/>
-        </w:rPr>
-        <w:t xml:space="preserve">Click the </w:t>
-      </w:r>
-      <w:r>
-        <w:rPr>
-          <w:noProof/>
-        </w:rPr>
-        <w:t>b</w:t>
-      </w:r>
-      <w:r>
-        <w:rPr>
-          <w:noProof/>
-        </w:rPr>
-        <w:t>utton</w:t>
-      </w:r>
-      <w:r>
-        <w:rPr>
-          <w:noProof/>
-        </w:rPr>
-        <w:t xml:space="preserve"> </w:t>
-      </w:r>
-      <w:r>
-        <w:rPr>
-          <w:noProof/>
-        </w:rPr>
-        <w:t xml:space="preserve"> </w:t>
-      </w:r>
-      <w:r>
-        <w:rPr>
-          <w:noProof/>
-        </w:rPr>
-        <w:t xml:space="preserve"> to </w:t>
-      </w:r>
-      <w:r>
-        <w:rPr>
-          <w:noProof/>
-        </w:rPr>
-        <w:t xml:space="preserve">do the </w:t>
-      </w:r>
-      <w:r>
-        <w:rPr>
-          <w:noProof/>
-        </w:rPr>
-        <w:t>P</w:t>
-      </w:r>
-      <w:r>
-        <w:rPr>
-          <w:noProof/>
-        </w:rPr>
-        <w:t>oi</w:t>
-      </w:r>
-      <w:r>
-        <w:rPr>
-          <w:noProof/>
-        </w:rPr>
-        <w:t>s</w:t>
-      </w:r>
-      <w:r>
-        <w:rPr>
-          <w:noProof/>
-        </w:rPr>
-        <w:t>s</w:t>
-      </w:r>
-      <w:r>
-        <w:rPr>
-          <w:noProof/>
-        </w:rPr>
-        <w:t xml:space="preserve">on reconstruction and </w:t>
-      </w:r>
-    </w:p>
-    <w:p>
-      <w:pPr>
-        <w:widowControl/>
-        <w:spacing w:line="300" w:lineRule="exact"/>
-        <w:jc w:val="left"/>
-        <w:rPr>
-          <w:noProof/>
-        </w:rPr>
-      </w:pPr>
-      <w:r>
-        <w:rPr>
-          <w:noProof/>
-        </w:rPr>
-        <w:t>extract iso points with confidence.</w:t>
-      </w:r>
-    </w:p>
-    <w:p>
-      <w:pPr>
-        <w:widowControl/>
-        <w:spacing w:line="300" w:lineRule="exact"/>
-        <w:jc w:val="left"/>
-        <w:rPr>
-          <w:noProof/>
-        </w:rPr>
-      </w:pPr>
-      <w:r>
-        <w:rPr>
-          <w:noProof/>
-          <w:lang w:val="en-GB"/>
         </w:rPr>
         <w:drawing>
           <wp:anchor distT="0" distB="0" distL="114300" distR="114300" simplePos="0" relativeHeight="251659264" behindDoc="0" locked="0" layoutInCell="1" allowOverlap="1" wp14:anchorId="0538C2F5" wp14:editId="6D9BE0E1">
@@ -1140,7 +1102,7 @@
                     <pic:cNvPicPr/>
                   </pic:nvPicPr>
                   <pic:blipFill>
-                    <a:blip r:embed="rId16">
+                    <a:blip r:embed="rId15">
                       <a:extLst>
                         <a:ext uri="{28A0092B-C50C-407E-A947-70E740481C1C}">
                           <a14:useLocalDpi xmlns:a14="http://schemas.microsoft.com/office/drawing/2010/main" val="0"/>
@@ -1225,19 +1187,11 @@
         <w:spacing w:line="300" w:lineRule="exact"/>
         <w:jc w:val="left"/>
       </w:pPr>
-      <w:proofErr w:type="gramStart"/>
       <w:r>
         <w:rPr>
           <w:rFonts w:hint="eastAsia"/>
         </w:rPr>
-        <w:t>Step 4.</w:t>
-      </w:r>
-      <w:proofErr w:type="gramEnd"/>
-      <w:r>
-        <w:rPr>
-          <w:rFonts w:hint="eastAsia"/>
-        </w:rPr>
-        <w:t xml:space="preserve"> </w:t>
+        <w:t xml:space="preserve">Step 4. </w:t>
       </w:r>
       <w:r>
         <w:t xml:space="preserve">Click the button, save NBV as *.ply </w:t>
@@ -1248,17 +1202,16 @@
         <w:widowControl/>
         <w:jc w:val="left"/>
         <w:rPr>
-          <w:rFonts w:ascii="SimSun" w:eastAsia="SimSun" w:hAnsi="SimSun" w:cs="SimSun"/>
-          <w:b/>
-          <w:kern w:val="0"/>
-          <w:sz w:val="18"/>
-          <w:szCs w:val="18"/>
-        </w:rPr>
-      </w:pPr>
-      <w:r>
-        <w:rPr>
-          <w:noProof/>
-          <w:lang w:val="en-GB"/>
+          <w:rFonts w:ascii="宋体" w:eastAsia="宋体" w:hAnsi="宋体" w:cs="宋体"/>
+          <w:b/>
+          <w:kern w:val="0"/>
+          <w:sz w:val="18"/>
+          <w:szCs w:val="18"/>
+        </w:rPr>
+      </w:pPr>
+      <w:r>
+        <w:rPr>
+          <w:noProof/>
         </w:rPr>
         <w:drawing>
           <wp:inline distT="0" distB="0" distL="0" distR="0" wp14:anchorId="28CDB10E" wp14:editId="760E3F9F">
@@ -1276,7 +1229,7 @@
                     <pic:cNvPicPr/>
                   </pic:nvPicPr>
                   <pic:blipFill>
-                    <a:blip r:embed="rId17"/>
+                    <a:blip r:embed="rId16"/>
                     <a:stretch>
                       <a:fillRect/>
                     </a:stretch>
@@ -1308,7 +1261,7 @@
       </w:pPr>
       <w:r>
         <w:rPr>
-          <w:rFonts w:ascii="SimSun" w:eastAsia="SimSun" w:hAnsi="SimSun" w:cs="SimSun"/>
+          <w:rFonts w:ascii="宋体" w:eastAsia="宋体" w:hAnsi="宋体" w:cs="宋体"/>
           <w:b/>
           <w:kern w:val="0"/>
           <w:sz w:val="18"/>
@@ -1373,21 +1326,20 @@
       <w:r>
         <w:rPr>
           <w:noProof/>
-          <w:lang w:val="en-GB"/>
         </w:rPr>
         <w:drawing>
-          <wp:anchor distT="0" distB="0" distL="114300" distR="114300" simplePos="0" relativeHeight="251661312" behindDoc="0" locked="0" layoutInCell="1" allowOverlap="1" wp14:anchorId="6BFC7E77" wp14:editId="508C8E05">
+          <wp:anchor distT="0" distB="0" distL="114300" distR="114300" simplePos="0" relativeHeight="251660288" behindDoc="0" locked="0" layoutInCell="1" allowOverlap="1" wp14:anchorId="4F26ACFD" wp14:editId="19C74C6A">
             <wp:simplePos x="0" y="0"/>
             <wp:positionH relativeFrom="column">
-              <wp:posOffset>1620615</wp:posOffset>
+              <wp:posOffset>1654697</wp:posOffset>
             </wp:positionH>
             <wp:positionV relativeFrom="paragraph">
-              <wp:posOffset>5743</wp:posOffset>
+              <wp:posOffset>9515</wp:posOffset>
             </wp:positionV>
-            <wp:extent cx="689610" cy="255270"/>
-            <wp:effectExtent l="0" t="0" r="0" b="0"/>
+            <wp:extent cx="1050290" cy="167640"/>
+            <wp:effectExtent l="0" t="0" r="0" b="3810"/>
             <wp:wrapSquare wrapText="bothSides"/>
-            <wp:docPr id="17" name="图片 17"/>
+            <wp:docPr id="4" name="图片 4"/>
             <wp:cNvGraphicFramePr>
               <a:graphicFrameLocks xmlns:a="http://schemas.openxmlformats.org/drawingml/2006/main" noChangeAspect="1"/>
             </wp:cNvGraphicFramePr>
@@ -1399,7 +1351,7 @@
                     <pic:cNvPicPr/>
                   </pic:nvPicPr>
                   <pic:blipFill>
-                    <a:blip r:embed="rId18">
+                    <a:blip r:embed="rId17">
                       <a:extLst>
                         <a:ext uri="{28A0092B-C50C-407E-A947-70E740481C1C}">
                           <a14:useLocalDpi xmlns:a14="http://schemas.microsoft.com/office/drawing/2010/main" val="0"/>
@@ -1413,7 +1365,7 @@
                   <pic:spPr>
                     <a:xfrm>
                       <a:off x="0" y="0"/>
-                      <a:ext cx="689610" cy="255270"/>
+                      <a:ext cx="1050290" cy="167640"/>
                     </a:xfrm>
                     <a:prstGeom prst="rect">
                       <a:avLst/>
@@ -1431,7 +1383,6 @@
           </wp:anchor>
         </w:drawing>
       </w:r>
-      <w:proofErr w:type="gramStart"/>
       <w:r>
         <w:rPr>
           <w:rFonts w:hint="eastAsia"/>
@@ -1439,26 +1390,14 @@
         <w:t>Step 1</w:t>
       </w:r>
       <w:r>
+        <w:t xml:space="preserve">. </w:t>
+      </w:r>
+      <w:r>
+        <w:t>Click the button  to the model you want to scan</w:t>
+      </w:r>
+      <w:r>
         <w:t>.</w:t>
       </w:r>
-      <w:proofErr w:type="gramEnd"/>
-      <w:r>
-        <w:t xml:space="preserve"> </w:t>
-      </w:r>
-      <w:r>
-        <w:t xml:space="preserve">Click the </w:t>
-      </w:r>
-      <w:proofErr w:type="gramStart"/>
-      <w:r>
-        <w:t>button  to</w:t>
-      </w:r>
-      <w:proofErr w:type="gramEnd"/>
-      <w:r>
-        <w:t xml:space="preserve"> the model you want to scan</w:t>
-      </w:r>
-      <w:r>
-        <w:t>.</w:t>
-      </w:r>
     </w:p>
     <w:p>
       <w:pPr>
@@ -1476,7 +1415,6 @@
       <w:r>
         <w:rPr>
           <w:noProof/>
-          <w:lang w:val="en-GB"/>
         </w:rPr>
         <w:drawing>
           <wp:anchor distT="0" distB="0" distL="114300" distR="114300" simplePos="0" relativeHeight="251662336" behindDoc="0" locked="0" layoutInCell="1" allowOverlap="1" wp14:anchorId="3B313A25" wp14:editId="6A907F98">
@@ -1502,7 +1440,7 @@
                     <pic:cNvPicPr/>
                   </pic:nvPicPr>
                   <pic:blipFill>
-                    <a:blip r:embed="rId19">
+                    <a:blip r:embed="rId18">
                       <a:extLst>
                         <a:ext uri="{28A0092B-C50C-407E-A947-70E740481C1C}">
                           <a14:useLocalDpi xmlns:a14="http://schemas.microsoft.com/office/drawing/2010/main" val="0"/>
@@ -1534,24 +1472,17 @@
           </wp:anchor>
         </w:drawing>
       </w:r>
-      <w:proofErr w:type="gramStart"/>
       <w:r>
         <w:t>Step 2.</w:t>
       </w:r>
-      <w:proofErr w:type="gramEnd"/>
       <w:r>
         <w:t xml:space="preserve"> Click the </w:t>
       </w:r>
-      <w:proofErr w:type="gramStart"/>
       <w:r>
         <w:t xml:space="preserve">button </w:t>
       </w:r>
       <w:r>
-        <w:t xml:space="preserve"> to</w:t>
-      </w:r>
-      <w:proofErr w:type="gramEnd"/>
-      <w:r>
-        <w:t xml:space="preserve"> do initial scans.</w:t>
+        <w:t xml:space="preserve"> to do initial scans.</w:t>
       </w:r>
     </w:p>
     <w:p>
@@ -1563,21 +1494,119 @@
       <w:r>
         <w:rPr>
           <w:noProof/>
-          <w:lang w:val="en-GB"/>
         </w:rPr>
         <w:drawing>
           <wp:anchor distT="0" distB="0" distL="114300" distR="114300" simplePos="0" relativeHeight="251663360" behindDoc="0" locked="0" layoutInCell="1" allowOverlap="1" wp14:anchorId="447BE879" wp14:editId="60924644">
             <wp:simplePos x="0" y="0"/>
             <wp:positionH relativeFrom="margin">
-              <wp:posOffset>1545268</wp:posOffset>
+              <wp:posOffset>1545590</wp:posOffset>
             </wp:positionH>
             <wp:positionV relativeFrom="paragraph">
-              <wp:posOffset>82749</wp:posOffset>
+              <wp:posOffset>136525</wp:posOffset>
             </wp:positionV>
-            <wp:extent cx="1696085" cy="281305"/>
-            <wp:effectExtent l="0" t="0" r="0" b="4445"/>
+            <wp:extent cx="1371600" cy="227330"/>
+            <wp:effectExtent l="0" t="0" r="0" b="1270"/>
             <wp:wrapSquare wrapText="bothSides"/>
             <wp:docPr id="19" name="图片 19"/>
+            <wp:cNvGraphicFramePr>
+              <a:graphicFrameLocks xmlns:a="http://schemas.openxmlformats.org/drawingml/2006/main" noChangeAspect="1"/>
+            </wp:cNvGraphicFramePr>
+            <a:graphic xmlns:a="http://schemas.openxmlformats.org/drawingml/2006/main">
+              <a:graphicData uri="http://schemas.openxmlformats.org/drawingml/2006/picture">
+                <pic:pic xmlns:pic="http://schemas.openxmlformats.org/drawingml/2006/picture">
+                  <pic:nvPicPr>
+                    <pic:cNvPr id="1" name=""/>
+                    <pic:cNvPicPr/>
+                  </pic:nvPicPr>
+                  <pic:blipFill>
+                    <a:blip r:embed="rId19">
+                      <a:extLst>
+                        <a:ext uri="{28A0092B-C50C-407E-A947-70E740481C1C}">
+                          <a14:useLocalDpi xmlns:a14="http://schemas.microsoft.com/office/drawing/2010/main" val="0"/>
+                        </a:ext>
+                      </a:extLst>
+                    </a:blip>
+                    <a:stretch>
+                      <a:fillRect/>
+                    </a:stretch>
+                  </pic:blipFill>
+                  <pic:spPr>
+                    <a:xfrm>
+                      <a:off x="0" y="0"/>
+                      <a:ext cx="1371600" cy="227330"/>
+                    </a:xfrm>
+                    <a:prstGeom prst="rect">
+                      <a:avLst/>
+                    </a:prstGeom>
+                  </pic:spPr>
+                </pic:pic>
+              </a:graphicData>
+            </a:graphic>
+            <wp14:sizeRelH relativeFrom="margin">
+              <wp14:pctWidth>0</wp14:pctWidth>
+            </wp14:sizeRelH>
+            <wp14:sizeRelV relativeFrom="margin">
+              <wp14:pctHeight>0</wp14:pctHeight>
+            </wp14:sizeRelV>
+          </wp:anchor>
+        </w:drawing>
+      </w:r>
+    </w:p>
+    <w:p>
+      <w:pPr>
+        <w:widowControl/>
+        <w:spacing w:line="300" w:lineRule="exact"/>
+        <w:jc w:val="left"/>
+      </w:pPr>
+      <w:r>
+        <w:t xml:space="preserve">Step 3. </w:t>
+      </w:r>
+      <w:r>
+        <w:t xml:space="preserve">Click the button </w:t>
+      </w:r>
+      <w:r>
+        <w:t xml:space="preserve"> </w:t>
+      </w:r>
+      <w:r>
+        <w:t xml:space="preserve">to do the Poisson </w:t>
+      </w:r>
+      <w:r>
+        <w:t>r</w:t>
+      </w:r>
+      <w:r>
+        <w:t>econstruction and extract iso points with confidence.</w:t>
+      </w:r>
+    </w:p>
+    <w:p>
+      <w:pPr>
+        <w:widowControl/>
+        <w:spacing w:line="300" w:lineRule="exact"/>
+        <w:jc w:val="left"/>
+      </w:pPr>
+    </w:p>
+    <w:p>
+      <w:pPr>
+        <w:widowControl/>
+        <w:spacing w:line="300" w:lineRule="exact"/>
+        <w:jc w:val="left"/>
+      </w:pPr>
+      <w:r>
+        <w:rPr>
+          <w:noProof/>
+        </w:rPr>
+        <w:drawing>
+          <wp:anchor distT="0" distB="0" distL="114300" distR="114300" simplePos="0" relativeHeight="251663360" behindDoc="0" locked="0" layoutInCell="1" allowOverlap="1" wp14:anchorId="55753872" wp14:editId="0D033F77">
+            <wp:simplePos x="0" y="0"/>
+            <wp:positionH relativeFrom="column">
+              <wp:posOffset>1680769</wp:posOffset>
+            </wp:positionH>
+            <wp:positionV relativeFrom="paragraph">
+              <wp:posOffset>7924</wp:posOffset>
+            </wp:positionV>
+            <wp:extent cx="1153160" cy="179070"/>
+            <wp:effectExtent l="0" t="0" r="8890" b="0"/>
+            <wp:wrapSquare wrapText="bothSides"/>
+            <wp:docPr id="7" name="图片 7"/>
             <wp:cNvGraphicFramePr>
               <a:graphicFrameLocks xmlns:a="http://schemas.openxmlformats.org/drawingml/2006/main" noChangeAspect="1"/>
             </wp:cNvGraphicFramePr>
@@ -1603,7 +1632,7 @@
                   <pic:spPr>
                     <a:xfrm>
                       <a:off x="0" y="0"/>
-                      <a:ext cx="1696085" cy="281305"/>
+                      <a:ext cx="1153160" cy="179070"/>
                     </a:xfrm>
                     <a:prstGeom prst="rect">
                       <a:avLst/>
@@ -1621,6 +1650,27 @@
           </wp:anchor>
         </w:drawing>
       </w:r>
+      <w:r>
+        <w:t>S</w:t>
+      </w:r>
+      <w:r>
+        <w:rPr>
+          <w:rFonts w:hint="eastAsia"/>
+        </w:rPr>
+        <w:t xml:space="preserve">tep </w:t>
+      </w:r>
+      <w:r>
+        <w:t xml:space="preserve">4. Click the button </w:t>
+      </w:r>
+      <w:r>
+        <w:t xml:space="preserve"> </w:t>
+      </w:r>
+      <w:r>
+        <w:t xml:space="preserve">to </w:t>
+      </w:r>
+      <w:r>
+        <w:t>compute the NBVs.</w:t>
+      </w:r>
     </w:p>
     <w:p>
       <w:pPr>
@@ -1628,159 +1678,14 @@
         <w:spacing w:line="300" w:lineRule="exact"/>
         <w:jc w:val="left"/>
       </w:pPr>
-      <w:proofErr w:type="gramStart"/>
-      <w:r>
-        <w:t>Step 3.</w:t>
-      </w:r>
-      <w:proofErr w:type="gramEnd"/>
-      <w:r>
-        <w:t xml:space="preserve"> </w:t>
-      </w:r>
-      <w:r>
-        <w:t xml:space="preserve">Click the </w:t>
-      </w:r>
-      <w:proofErr w:type="gramStart"/>
-      <w:r>
-        <w:t xml:space="preserve">button </w:t>
-      </w:r>
-      <w:r>
-        <w:t xml:space="preserve"> </w:t>
-      </w:r>
-      <w:r>
-        <w:t>to</w:t>
-      </w:r>
-      <w:proofErr w:type="gramEnd"/>
-      <w:r>
-        <w:t xml:space="preserve"> do the Poisson </w:t>
-      </w:r>
-      <w:r>
-        <w:t>r</w:t>
-      </w:r>
-      <w:r>
-        <w:t xml:space="preserve">econstruction and extract </w:t>
-      </w:r>
-      <w:proofErr w:type="spellStart"/>
-      <w:r>
-        <w:t>iso</w:t>
-      </w:r>
-      <w:proofErr w:type="spellEnd"/>
-      <w:r>
-        <w:t xml:space="preserve"> points with confidence.</w:t>
-      </w:r>
-    </w:p>
-    <w:p>
-      <w:pPr>
-        <w:widowControl/>
+    </w:p>
+    <w:p>
+      <w:pPr>
         <w:spacing w:line="300" w:lineRule="exact"/>
-        <w:jc w:val="left"/>
-      </w:pPr>
-    </w:p>
-    <w:p>
-      <w:pPr>
-        <w:widowControl/>
-        <w:spacing w:line="300" w:lineRule="exact"/>
-        <w:jc w:val="left"/>
-      </w:pPr>
-      <w:r>
-        <w:rPr>
-          <w:noProof/>
-          <w:lang w:val="en-GB"/>
-        </w:rPr>
-        <w:drawing>
-          <wp:anchor distT="0" distB="0" distL="114300" distR="114300" simplePos="0" relativeHeight="251664384" behindDoc="0" locked="0" layoutInCell="1" allowOverlap="1" wp14:anchorId="669E9683" wp14:editId="6D010A6F">
-            <wp:simplePos x="0" y="0"/>
-            <wp:positionH relativeFrom="column">
-              <wp:posOffset>1545552</wp:posOffset>
-            </wp:positionH>
-            <wp:positionV relativeFrom="paragraph">
-              <wp:posOffset>11487</wp:posOffset>
-            </wp:positionV>
-            <wp:extent cx="1132205" cy="189865"/>
-            <wp:effectExtent l="0" t="0" r="0" b="635"/>
-            <wp:wrapSquare wrapText="bothSides"/>
-            <wp:docPr id="20" name="图片 20"/>
-            <wp:cNvGraphicFramePr>
-              <a:graphicFrameLocks xmlns:a="http://schemas.openxmlformats.org/drawingml/2006/main" noChangeAspect="1"/>
-            </wp:cNvGraphicFramePr>
-            <a:graphic xmlns:a="http://schemas.openxmlformats.org/drawingml/2006/main">
-              <a:graphicData uri="http://schemas.openxmlformats.org/drawingml/2006/picture">
-                <pic:pic xmlns:pic="http://schemas.openxmlformats.org/drawingml/2006/picture">
-                  <pic:nvPicPr>
-                    <pic:cNvPr id="1" name=""/>
-                    <pic:cNvPicPr/>
-                  </pic:nvPicPr>
-                  <pic:blipFill>
-                    <a:blip r:embed="rId21">
-                      <a:extLst>
-                        <a:ext uri="{28A0092B-C50C-407E-A947-70E740481C1C}">
-                          <a14:useLocalDpi xmlns:a14="http://schemas.microsoft.com/office/drawing/2010/main" val="0"/>
-                        </a:ext>
-                      </a:extLst>
-                    </a:blip>
-                    <a:stretch>
-                      <a:fillRect/>
-                    </a:stretch>
-                  </pic:blipFill>
-                  <pic:spPr>
-                    <a:xfrm>
-                      <a:off x="0" y="0"/>
-                      <a:ext cx="1132205" cy="189865"/>
-                    </a:xfrm>
-                    <a:prstGeom prst="rect">
-                      <a:avLst/>
-                    </a:prstGeom>
-                  </pic:spPr>
-                </pic:pic>
-              </a:graphicData>
-            </a:graphic>
-            <wp14:sizeRelH relativeFrom="margin">
-              <wp14:pctWidth>0</wp14:pctWidth>
-            </wp14:sizeRelH>
-            <wp14:sizeRelV relativeFrom="margin">
-              <wp14:pctHeight>0</wp14:pctHeight>
-            </wp14:sizeRelV>
-          </wp:anchor>
-        </w:drawing>
-      </w:r>
-      <w:proofErr w:type="gramStart"/>
-      <w:r>
-        <w:t>S</w:t>
-      </w:r>
-      <w:r>
-        <w:rPr>
-          <w:rFonts w:hint="eastAsia"/>
-        </w:rPr>
-        <w:t xml:space="preserve">tep </w:t>
-      </w:r>
-      <w:r>
-        <w:t>4.</w:t>
-      </w:r>
-      <w:proofErr w:type="gramEnd"/>
-      <w:r>
-        <w:t xml:space="preserve"> Click the button </w:t>
-      </w:r>
-      <w:r>
-        <w:t xml:space="preserve">to </w:t>
-      </w:r>
-      <w:r>
-        <w:t>compute the NBVs.</w:t>
-      </w:r>
-    </w:p>
-    <w:p>
-      <w:pPr>
-        <w:widowControl/>
-        <w:spacing w:line="300" w:lineRule="exact"/>
-        <w:jc w:val="left"/>
-      </w:pPr>
-    </w:p>
-    <w:p>
-      <w:pPr>
-        <w:spacing w:line="300" w:lineRule="exact"/>
-      </w:pPr>
-      <w:r>
-        <w:rPr>
-          <w:noProof/>
-          <w:lang w:val="en-GB"/>
+      </w:pPr>
+      <w:r>
+        <w:rPr>
+          <w:noProof/>
         </w:rPr>
         <w:drawing>
           <wp:anchor distT="0" distB="0" distL="114300" distR="114300" simplePos="0" relativeHeight="251665408" behindDoc="0" locked="0" layoutInCell="1" allowOverlap="1" wp14:anchorId="5BFA4546" wp14:editId="2B407F80">
@@ -1806,7 +1711,7 @@
                     <pic:cNvPicPr/>
                   </pic:nvPicPr>
                   <pic:blipFill>
-                    <a:blip r:embed="rId22">
+                    <a:blip r:embed="rId21">
                       <a:extLst>
                         <a:ext uri="{28A0092B-C50C-407E-A947-70E740481C1C}">
                           <a14:useLocalDpi xmlns:a14="http://schemas.microsoft.com/office/drawing/2010/main" val="0"/>
@@ -1838,68 +1743,62 @@
           </wp:anchor>
         </w:drawing>
       </w:r>
-      <w:proofErr w:type="gramStart"/>
       <w:r>
         <w:rPr>
           <w:rFonts w:hint="eastAsia"/>
         </w:rPr>
-        <w:t>Step 5.</w:t>
-      </w:r>
-      <w:proofErr w:type="gramEnd"/>
+        <w:t xml:space="preserve">Step 5. Click the button </w:t>
+      </w:r>
+      <w:r>
+        <w:t>to run virtual scans using the NBVs.</w:t>
+      </w:r>
+    </w:p>
+    <w:p>
+      <w:pPr>
+        <w:rPr>
+          <w:b/>
+        </w:rPr>
+      </w:pPr>
+    </w:p>
+    <w:p>
+      <w:pPr>
+        <w:rPr>
+          <w:b/>
+        </w:rPr>
+      </w:pPr>
+    </w:p>
+    <w:p>
+      <w:pPr>
+        <w:rPr>
+          <w:b/>
+        </w:rPr>
+      </w:pPr>
+      <w:bookmarkStart w:id="0" w:name="_GoBack"/>
+      <w:bookmarkEnd w:id="0"/>
+    </w:p>
+    <w:p>
+      <w:pPr>
+        <w:rPr>
+          <w:b/>
+        </w:rPr>
+      </w:pPr>
+    </w:p>
+    <w:p>
+      <w:pPr>
+        <w:rPr>
+          <w:b/>
+        </w:rPr>
+      </w:pPr>
+    </w:p>
+    <w:p>
+      <w:pPr>
+        <w:rPr>
+          <w:b/>
+        </w:rPr>
+      </w:pPr>
       <w:r>
         <w:rPr>
           <w:rFonts w:hint="eastAsia"/>
-        </w:rPr>
-        <w:t xml:space="preserve"> Click the button </w:t>
-      </w:r>
-      <w:r>
-        <w:t>to run virtual scans using the NBVs.</w:t>
-      </w:r>
-    </w:p>
-    <w:p>
-      <w:pPr>
-        <w:rPr>
-          <w:b/>
-        </w:rPr>
-      </w:pPr>
-    </w:p>
-    <w:p>
-      <w:pPr>
-        <w:rPr>
-          <w:b/>
-        </w:rPr>
-      </w:pPr>
-    </w:p>
-    <w:p>
-      <w:pPr>
-        <w:rPr>
-          <w:b/>
-        </w:rPr>
-      </w:pPr>
-    </w:p>
-    <w:p>
-      <w:pPr>
-        <w:rPr>
-          <w:b/>
-        </w:rPr>
-      </w:pPr>
-    </w:p>
-    <w:p>
-      <w:pPr>
-        <w:rPr>
-          <w:b/>
-        </w:rPr>
-      </w:pPr>
-    </w:p>
-    <w:p>
-      <w:pPr>
-        <w:rPr>
-          <w:b/>
-        </w:rPr>
-      </w:pPr>
-      <w:r>
-        <w:rPr>
-          <w:rFonts w:hint="eastAsia"/>
           <w:b/>
         </w:rPr>
         <w:t>If you</w:t>
@@ -1930,10 +1829,10 @@
       </w:r>
     </w:p>
     <w:p>
-      <w:hyperlink r:id="rId23" w:history="1">
+      <w:hyperlink r:id="rId22" w:history="1">
         <w:r>
           <w:rPr>
-            <w:rStyle w:val="Hyperlink"/>
+            <w:rStyle w:val="a4"/>
           </w:rPr>
           <w:t>https://github.com/sunwaylive/quality-driven-poisson-guided-autoscanning</w:t>
         </w:r>
@@ -1968,21 +1867,8 @@
       <w:r>
         <w:t xml:space="preserve">is </w:t>
       </w:r>
-      <w:proofErr w:type="spellStart"/>
-      <w:r>
-        <w:t>complied</w:t>
-      </w:r>
-      <w:proofErr w:type="spellEnd"/>
-      <w:r>
-        <w:t xml:space="preserve"> well on </w:t>
-      </w:r>
-      <w:proofErr w:type="gramStart"/>
-      <w:r>
-        <w:t>Win7(</w:t>
-      </w:r>
-      <w:proofErr w:type="gramEnd"/>
-      <w:r>
-        <w:t>64bit) + Qt4(64bit) + VS2010.</w:t>
+      <w:r>
+        <w:t>complied well on Win7(64bit) + Qt4(64bit) + VS2010.</w:t>
       </w:r>
     </w:p>
     <w:p>
@@ -1993,32 +1879,14 @@
         <w:t>environment</w:t>
       </w:r>
       <w:r>
-        <w:t xml:space="preserve">, you just need to make sure your </w:t>
-      </w:r>
-      <w:proofErr w:type="spellStart"/>
-      <w:r>
-        <w:t>Qt</w:t>
-      </w:r>
-      <w:proofErr w:type="spellEnd"/>
-      <w:r>
-        <w:t xml:space="preserve"> works well.</w:t>
+        <w:t>, you just need to make sure your Qt works well.</w:t>
       </w:r>
     </w:p>
     <w:p/>
     <w:p>
       <w:r>
-        <w:t xml:space="preserve">If you want to use 32bit QT, just make sure your path of QT is correct and use the right </w:t>
-      </w:r>
-      <w:proofErr w:type="spellStart"/>
-      <w:proofErr w:type="gramStart"/>
-      <w:r>
-        <w:t>dlls</w:t>
-      </w:r>
-      <w:proofErr w:type="spellEnd"/>
-      <w:r>
-        <w:t>(</w:t>
-      </w:r>
-      <w:proofErr w:type="gramEnd"/>
+        <w:t>If you want to use 32bit QT, just make sure your path of QT is correct and use the right dlls(</w:t>
+      </w:r>
       <w:r>
         <w:t>ANN.dll</w:t>
       </w:r>
@@ -2029,21 +1897,8 @@
         <w:t>glut32.dll</w:t>
       </w:r>
       <w:r>
-        <w:t xml:space="preserve"> that we have provided in the “</w:t>
-      </w:r>
-      <w:proofErr w:type="spellStart"/>
-      <w:r>
-        <w:t>dlls</w:t>
-      </w:r>
-      <w:proofErr w:type="spellEnd"/>
-      <w:r>
-        <w:t xml:space="preserve">” </w:t>
-      </w:r>
-      <w:proofErr w:type="spellStart"/>
-      <w:r>
-        <w:t>floder</w:t>
-      </w:r>
-      <w:proofErr w:type="spellEnd"/>
+        <w:t xml:space="preserve"> that we have provided in the “dlls” floder</w:t>
+      </w:r>
       <w:r>
         <w:t>),very simple.</w:t>
       </w:r>
@@ -2052,16 +1907,16 @@
     <w:p>
       <w:pPr>
         <w:rPr>
-          <w:rFonts w:ascii="SimSun" w:eastAsia="SimSun" w:hAnsi="SimSun" w:cs="SimSun"/>
-          <w:b/>
-          <w:kern w:val="0"/>
-          <w:sz w:val="18"/>
-          <w:szCs w:val="18"/>
-        </w:rPr>
-      </w:pPr>
-      <w:r>
-        <w:rPr>
-          <w:rFonts w:ascii="SimSun" w:eastAsia="SimSun" w:hAnsi="SimSun" w:cs="SimSun"/>
+          <w:rFonts w:ascii="宋体" w:eastAsia="宋体" w:hAnsi="宋体" w:cs="宋体"/>
+          <w:b/>
+          <w:kern w:val="0"/>
+          <w:sz w:val="18"/>
+          <w:szCs w:val="18"/>
+        </w:rPr>
+      </w:pPr>
+      <w:r>
+        <w:rPr>
+          <w:rFonts w:ascii="宋体" w:eastAsia="宋体" w:hAnsi="宋体" w:cs="宋体"/>
           <w:b/>
           <w:kern w:val="0"/>
           <w:sz w:val="18"/>
@@ -2071,7 +1926,7 @@
       </w:r>
       <w:r>
         <w:rPr>
-          <w:rFonts w:ascii="SimSun" w:eastAsia="SimSun" w:hAnsi="SimSun" w:cs="SimSun"/>
+          <w:rFonts w:ascii="宋体" w:eastAsia="宋体" w:hAnsi="宋体" w:cs="宋体"/>
           <w:b/>
           <w:kern w:val="0"/>
           <w:sz w:val="18"/>
@@ -2081,7 +1936,7 @@
       </w:r>
       <w:r>
         <w:rPr>
-          <w:rFonts w:ascii="SimSun" w:eastAsia="SimSun" w:hAnsi="SimSun" w:cs="SimSun"/>
+          <w:rFonts w:ascii="宋体" w:eastAsia="宋体" w:hAnsi="宋体" w:cs="宋体"/>
           <w:b/>
           <w:kern w:val="0"/>
           <w:sz w:val="18"/>
@@ -2091,7 +1946,7 @@
       </w:r>
       <w:r>
         <w:rPr>
-          <w:rFonts w:ascii="SimSun" w:eastAsia="SimSun" w:hAnsi="SimSun" w:cs="SimSun"/>
+          <w:rFonts w:ascii="宋体" w:eastAsia="宋体" w:hAnsi="宋体" w:cs="宋体"/>
           <w:b/>
           <w:kern w:val="0"/>
           <w:sz w:val="18"/>
@@ -2101,7 +1956,7 @@
       </w:r>
       <w:r>
         <w:rPr>
-          <w:rFonts w:ascii="SimSun" w:eastAsia="SimSun" w:hAnsi="SimSun" w:cs="SimSun"/>
+          <w:rFonts w:ascii="宋体" w:eastAsia="宋体" w:hAnsi="宋体" w:cs="宋体"/>
           <w:b/>
           <w:kern w:val="0"/>
           <w:sz w:val="18"/>
@@ -2111,7 +1966,7 @@
       </w:r>
       <w:r>
         <w:rPr>
-          <w:rFonts w:ascii="SimSun" w:eastAsia="SimSun" w:hAnsi="SimSun" w:cs="SimSun"/>
+          <w:rFonts w:ascii="宋体" w:eastAsia="宋体" w:hAnsi="宋体" w:cs="宋体"/>
           <w:b/>
           <w:kern w:val="0"/>
           <w:sz w:val="18"/>
@@ -2119,11 +1974,11 @@
         </w:rPr>
         <w:t xml:space="preserve">send email to </w:t>
       </w:r>
-      <w:hyperlink r:id="rId24" w:history="1">
+      <w:hyperlink r:id="rId23" w:history="1">
         <w:r>
           <w:rPr>
-            <w:rStyle w:val="Hyperlink"/>
-            <w:rFonts w:ascii="SimSun" w:eastAsia="SimSun" w:hAnsi="SimSun" w:cs="SimSun"/>
+            <w:rStyle w:val="a4"/>
+            <w:rFonts w:ascii="宋体" w:eastAsia="宋体" w:hAnsi="宋体" w:cs="宋体"/>
             <w:b/>
             <w:kern w:val="0"/>
             <w:sz w:val="18"/>
@@ -2132,10 +1987,10 @@
           <w:t>sunwayliving@gmail.com</w:t>
         </w:r>
       </w:hyperlink>
-      <w:hyperlink r:id="rId25" w:history="1"/>
-      <w:r>
-        <w:rPr>
-          <w:rFonts w:ascii="SimSun" w:eastAsia="SimSun" w:hAnsi="SimSun" w:cs="SimSun"/>
+      <w:hyperlink r:id="rId24" w:history="1"/>
+      <w:r>
+        <w:rPr>
+          <w:rFonts w:ascii="宋体" w:eastAsia="宋体" w:hAnsi="宋体" w:cs="宋体"/>
           <w:b/>
           <w:kern w:val="0"/>
           <w:sz w:val="18"/>
@@ -2147,27 +2002,27 @@
     <w:p>
       <w:pPr>
         <w:rPr>
-          <w:rFonts w:ascii="SimSun" w:eastAsia="SimSun" w:hAnsi="SimSun" w:cs="SimSun"/>
-          <w:b/>
-          <w:kern w:val="0"/>
-          <w:sz w:val="18"/>
-          <w:szCs w:val="18"/>
-        </w:rPr>
-      </w:pPr>
-    </w:p>
-    <w:p>
-      <w:pPr>
-        <w:rPr>
-          <w:rFonts w:ascii="SimSun" w:eastAsia="SimSun" w:hAnsi="SimSun" w:cs="SimSun"/>
-          <w:b/>
-          <w:kern w:val="0"/>
-          <w:sz w:val="18"/>
-          <w:szCs w:val="18"/>
-        </w:rPr>
-      </w:pPr>
-      <w:r>
-        <w:rPr>
-          <w:rFonts w:ascii="SimSun" w:eastAsia="SimSun" w:hAnsi="SimSun" w:cs="SimSun"/>
+          <w:rFonts w:ascii="宋体" w:eastAsia="宋体" w:hAnsi="宋体" w:cs="宋体"/>
+          <w:b/>
+          <w:kern w:val="0"/>
+          <w:sz w:val="18"/>
+          <w:szCs w:val="18"/>
+        </w:rPr>
+      </w:pPr>
+    </w:p>
+    <w:p>
+      <w:pPr>
+        <w:rPr>
+          <w:rFonts w:ascii="宋体" w:eastAsia="宋体" w:hAnsi="宋体" w:cs="宋体"/>
+          <w:b/>
+          <w:kern w:val="0"/>
+          <w:sz w:val="18"/>
+          <w:szCs w:val="18"/>
+        </w:rPr>
+      </w:pPr>
+      <w:r>
+        <w:rPr>
+          <w:rFonts w:ascii="宋体" w:eastAsia="宋体" w:hAnsi="宋体" w:cs="宋体"/>
           <w:b/>
           <w:kern w:val="0"/>
           <w:sz w:val="18"/>
@@ -2179,18 +2034,18 @@
     <w:p>
       <w:pPr>
         <w:rPr>
-          <w:rFonts w:ascii="SimSun" w:eastAsia="SimSun" w:hAnsi="SimSun" w:cs="SimSun"/>
-          <w:b/>
-          <w:kern w:val="0"/>
-          <w:sz w:val="18"/>
-          <w:szCs w:val="18"/>
-        </w:rPr>
-      </w:pPr>
-    </w:p>
-    <w:p>
-      <w:pPr>
-        <w:rPr>
-          <w:rFonts w:ascii="SimSun" w:eastAsia="SimSun" w:hAnsi="SimSun" w:cs="SimSun"/>
+          <w:rFonts w:ascii="宋体" w:eastAsia="宋体" w:hAnsi="宋体" w:cs="宋体"/>
+          <w:b/>
+          <w:kern w:val="0"/>
+          <w:sz w:val="18"/>
+          <w:szCs w:val="18"/>
+        </w:rPr>
+      </w:pPr>
+    </w:p>
+    <w:p>
+      <w:pPr>
+        <w:rPr>
+          <w:rFonts w:ascii="宋体" w:eastAsia="宋体" w:hAnsi="宋体" w:cs="宋体"/>
           <w:b/>
           <w:kern w:val="0"/>
           <w:sz w:val="18"/>
@@ -2207,97 +2062,73 @@
       </w:pPr>
       <w:r>
         <w:rPr>
-          <w:rFonts w:ascii="SimSun" w:eastAsia="SimSun" w:hAnsi="SimSun" w:cs="SimSun"/>
+          <w:rFonts w:ascii="宋体" w:eastAsia="宋体" w:hAnsi="宋体" w:cs="宋体"/>
           <w:b/>
           <w:color w:val="FF0000"/>
           <w:kern w:val="0"/>
           <w:sz w:val="18"/>
           <w:szCs w:val="18"/>
         </w:rPr>
-        <w:t>(</w:t>
-      </w:r>
-      <w:proofErr w:type="gramStart"/>
-      <w:r>
-        <w:rPr>
-          <w:rFonts w:ascii="SimSun" w:eastAsia="SimSun" w:hAnsi="SimSun" w:cs="SimSun"/>
+        <w:t>(version 1.0 201</w:t>
+      </w:r>
+      <w:r>
+        <w:rPr>
+          <w:rFonts w:ascii="宋体" w:eastAsia="宋体" w:hAnsi="宋体" w:cs="宋体"/>
           <w:b/>
           <w:color w:val="FF0000"/>
           <w:kern w:val="0"/>
           <w:sz w:val="18"/>
           <w:szCs w:val="18"/>
         </w:rPr>
-        <w:t>version</w:t>
-      </w:r>
-      <w:proofErr w:type="gramEnd"/>
-      <w:r>
-        <w:rPr>
-          <w:rFonts w:ascii="SimSun" w:eastAsia="SimSun" w:hAnsi="SimSun" w:cs="SimSun"/>
+        <w:t>4</w:t>
+      </w:r>
+      <w:r>
+        <w:rPr>
+          <w:rFonts w:ascii="宋体" w:eastAsia="宋体" w:hAnsi="宋体" w:cs="宋体"/>
           <w:b/>
           <w:color w:val="FF0000"/>
           <w:kern w:val="0"/>
           <w:sz w:val="18"/>
           <w:szCs w:val="18"/>
         </w:rPr>
-        <w:t xml:space="preserve"> 1.0 201</w:t>
-      </w:r>
-      <w:r>
-        <w:rPr>
-          <w:rFonts w:ascii="SimSun" w:eastAsia="SimSun" w:hAnsi="SimSun" w:cs="SimSun"/>
+        <w:t>-</w:t>
+      </w:r>
+      <w:r>
+        <w:rPr>
+          <w:rFonts w:ascii="宋体" w:eastAsia="宋体" w:hAnsi="宋体" w:cs="宋体"/>
           <w:b/>
           <w:color w:val="FF0000"/>
           <w:kern w:val="0"/>
           <w:sz w:val="18"/>
           <w:szCs w:val="18"/>
         </w:rPr>
-        <w:t>4</w:t>
-      </w:r>
-      <w:r>
-        <w:rPr>
-          <w:rFonts w:ascii="SimSun" w:eastAsia="SimSun" w:hAnsi="SimSun" w:cs="SimSun"/>
+        <w:t>10</w:t>
+      </w:r>
+      <w:r>
+        <w:rPr>
+          <w:rFonts w:ascii="宋体" w:eastAsia="宋体" w:hAnsi="宋体" w:cs="宋体"/>
           <w:b/>
           <w:color w:val="FF0000"/>
           <w:kern w:val="0"/>
           <w:sz w:val="18"/>
           <w:szCs w:val="18"/>
         </w:rPr>
-        <w:t>-</w:t>
-      </w:r>
-      <w:r>
-        <w:rPr>
-          <w:rFonts w:ascii="SimSun" w:eastAsia="SimSun" w:hAnsi="SimSun" w:cs="SimSun"/>
+        <w:t>-1</w:t>
+      </w:r>
+      <w:r>
+        <w:rPr>
+          <w:rFonts w:ascii="宋体" w:eastAsia="宋体" w:hAnsi="宋体" w:cs="宋体"/>
           <w:b/>
           <w:color w:val="FF0000"/>
           <w:kern w:val="0"/>
           <w:sz w:val="18"/>
           <w:szCs w:val="18"/>
         </w:rPr>
-        <w:t>10</w:t>
-      </w:r>
-      <w:r>
-        <w:rPr>
-          <w:rFonts w:ascii="SimSun" w:eastAsia="SimSun" w:hAnsi="SimSun" w:cs="SimSun"/>
-          <w:b/>
-          <w:color w:val="FF0000"/>
-          <w:kern w:val="0"/>
-          <w:sz w:val="18"/>
-          <w:szCs w:val="18"/>
-        </w:rPr>
-        <w:t>-1</w:t>
-      </w:r>
-      <w:r>
-        <w:rPr>
-          <w:rFonts w:ascii="SimSun" w:eastAsia="SimSun" w:hAnsi="SimSun" w:cs="SimSun"/>
-          <w:b/>
-          <w:color w:val="FF0000"/>
-          <w:kern w:val="0"/>
-          <w:sz w:val="18"/>
-          <w:szCs w:val="18"/>
-        </w:rPr>
         <w:t>0</w:t>
       </w:r>
       <w:r>
         <w:rPr>
-          <w:rFonts w:ascii="SimSun" w:eastAsia="SimSun" w:hAnsi="SimSun" w:cs="SimSun"/>
+          <w:rFonts w:ascii="宋体" w:eastAsia="宋体" w:hAnsi="宋体" w:cs="宋体"/>
           <w:b/>
           <w:color w:val="FF0000"/>
           <w:kern w:val="0"/>
@@ -2318,7 +2149,7 @@
 </file>
 
 <file path=word/endnotes.xml><?xml version="1.0" encoding="utf-8"?>
-<w:endnotes xmlns:wpc="http://schemas.microsoft.com/office/word/2010/wordprocessingCanvas" xmlns:mc="http://schemas.openxmlformats.org/markup-compatibility/2006" xmlns:o="urn:schemas-microsoft-com:office:office" xmlns:r="http://schemas.openxmlformats.org/officeDocument/2006/relationships" xmlns:m="http://schemas.openxmlformats.org/officeDocument/2006/math" xmlns:v="urn:schemas-microsoft-com:vml" xmlns:wp14="http://schemas.microsoft.com/office/word/2010/wordprocessingDrawing" xmlns:wp="http://schemas.openxmlformats.org/drawingml/2006/wordprocessingDrawing" xmlns:w10="urn:schemas-microsoft-com:office:word" xmlns:w="http://schemas.openxmlformats.org/wordprocessingml/2006/main" xmlns:w14="http://schemas.microsoft.com/office/word/2010/wordml" xmlns:wpg="http://schemas.microsoft.com/office/word/2010/wordprocessingGroup" xmlns:wpi="http://schemas.microsoft.com/office/word/2010/wordprocessingInk" xmlns:wne="http://schemas.microsoft.com/office/word/2006/wordml" xmlns:wps="http://schemas.microsoft.com/office/word/2010/wordprocessingShape" mc:Ignorable="w14 wp14">
+<w:endnotes xmlns:wpc="http://schemas.microsoft.com/office/word/2010/wordprocessingCanvas" xmlns:mc="http://schemas.openxmlformats.org/markup-compatibility/2006" xmlns:o="urn:schemas-microsoft-com:office:office" xmlns:r="http://schemas.openxmlformats.org/officeDocument/2006/relationships" xmlns:m="http://schemas.openxmlformats.org/officeDocument/2006/math" xmlns:v="urn:schemas-microsoft-com:vml" xmlns:wp14="http://schemas.microsoft.com/office/word/2010/wordprocessingDrawing" xmlns:wp="http://schemas.openxmlformats.org/drawingml/2006/wordprocessingDrawing" xmlns:w10="urn:schemas-microsoft-com:office:word" xmlns:w="http://schemas.openxmlformats.org/wordprocessingml/2006/main" xmlns:w14="http://schemas.microsoft.com/office/word/2010/wordml" xmlns:w15="http://schemas.microsoft.com/office/word/2012/wordml" xmlns:wpg="http://schemas.microsoft.com/office/word/2010/wordprocessingGroup" xmlns:wpi="http://schemas.microsoft.com/office/word/2010/wordprocessingInk" xmlns:wne="http://schemas.microsoft.com/office/word/2006/wordml" xmlns:wps="http://schemas.microsoft.com/office/word/2010/wordprocessingShape" mc:Ignorable="w14 w15 wp14">
   <w:endnote w:type="separator" w:id="-1">
     <w:p>
       <w:r>
@@ -2337,7 +2168,7 @@
 </file>
 
 <file path=word/footnotes.xml><?xml version="1.0" encoding="utf-8"?>
-<w:footnotes xmlns:wpc="http://schemas.microsoft.com/office/word/2010/wordprocessingCanvas" xmlns:mc="http://schemas.openxmlformats.org/markup-compatibility/2006" xmlns:o="urn:schemas-microsoft-com:office:office" xmlns:r="http://schemas.openxmlformats.org/officeDocument/2006/relationships" xmlns:m="http://schemas.openxmlformats.org/officeDocument/2006/math" xmlns:v="urn:schemas-microsoft-com:vml" xmlns:wp14="http://schemas.microsoft.com/office/word/2010/wordprocessingDrawing" xmlns:wp="http://schemas.openxmlformats.org/drawingml/2006/wordprocessingDrawing" xmlns:w10="urn:schemas-microsoft-com:office:word" xmlns:w="http://schemas.openxmlformats.org/wordprocessingml/2006/main" xmlns:w14="http://schemas.microsoft.com/office/word/2010/wordml" xmlns:wpg="http://schemas.microsoft.com/office/word/2010/wordprocessingGroup" xmlns:wpi="http://schemas.microsoft.com/office/word/2010/wordprocessingInk" xmlns:wne="http://schemas.microsoft.com/office/word/2006/wordml" xmlns:wps="http://schemas.microsoft.com/office/word/2010/wordprocessingShape" mc:Ignorable="w14 wp14">
+<w:footnotes xmlns:wpc="http://schemas.microsoft.com/office/word/2010/wordprocessingCanvas" xmlns:mc="http://schemas.openxmlformats.org/markup-compatibility/2006" xmlns:o="urn:schemas-microsoft-com:office:office" xmlns:r="http://schemas.openxmlformats.org/officeDocument/2006/relationships" xmlns:m="http://schemas.openxmlformats.org/officeDocument/2006/math" xmlns:v="urn:schemas-microsoft-com:vml" xmlns:wp14="http://schemas.microsoft.com/office/word/2010/wordprocessingDrawing" xmlns:wp="http://schemas.openxmlformats.org/drawingml/2006/wordprocessingDrawing" xmlns:w10="urn:schemas-microsoft-com:office:word" xmlns:w="http://schemas.openxmlformats.org/wordprocessingml/2006/main" xmlns:w14="http://schemas.microsoft.com/office/word/2010/wordml" xmlns:w15="http://schemas.microsoft.com/office/word/2012/wordml" xmlns:wpg="http://schemas.microsoft.com/office/word/2010/wordprocessingGroup" xmlns:wpi="http://schemas.microsoft.com/office/word/2010/wordprocessingInk" xmlns:wne="http://schemas.microsoft.com/office/word/2006/wordml" xmlns:wps="http://schemas.microsoft.com/office/word/2010/wordprocessingShape" mc:Ignorable="w14 w15 wp14">
   <w:footnote w:type="separator" w:id="-1">
     <w:p>
       <w:r>
@@ -2356,7 +2187,7 @@
 </file>
 
 <file path=word/numbering.xml><?xml version="1.0" encoding="utf-8"?>
-<w:numbering xmlns:wpc="http://schemas.microsoft.com/office/word/2010/wordprocessingCanvas" xmlns:mc="http://schemas.openxmlformats.org/markup-compatibility/2006" xmlns:o="urn:schemas-microsoft-com:office:office" xmlns:r="http://schemas.openxmlformats.org/officeDocument/2006/relationships" xmlns:m="http://schemas.openxmlformats.org/officeDocument/2006/math" xmlns:v="urn:schemas-microsoft-com:vml" xmlns:wp14="http://schemas.microsoft.com/office/word/2010/wordprocessingDrawing" xmlns:wp="http://schemas.openxmlformats.org/drawingml/2006/wordprocessingDrawing" xmlns:w10="urn:schemas-microsoft-com:office:word" xmlns:w="http://schemas.openxmlformats.org/wordprocessingml/2006/main" xmlns:w14="http://schemas.microsoft.com/office/word/2010/wordml" xmlns:wpg="http://schemas.microsoft.com/office/word/2010/wordprocessingGroup" xmlns:wpi="http://schemas.microsoft.com/office/word/2010/wordprocessingInk" xmlns:wne="http://schemas.microsoft.com/office/word/2006/wordml" xmlns:wps="http://schemas.microsoft.com/office/word/2010/wordprocessingShape" mc:Ignorable="w14 wp14">
+<w:numbering xmlns:wpc="http://schemas.microsoft.com/office/word/2010/wordprocessingCanvas" xmlns:mc="http://schemas.openxmlformats.org/markup-compatibility/2006" xmlns:o="urn:schemas-microsoft-com:office:office" xmlns:r="http://schemas.openxmlformats.org/officeDocument/2006/relationships" xmlns:m="http://schemas.openxmlformats.org/officeDocument/2006/math" xmlns:v="urn:schemas-microsoft-com:vml" xmlns:wp14="http://schemas.microsoft.com/office/word/2010/wordprocessingDrawing" xmlns:wp="http://schemas.openxmlformats.org/drawingml/2006/wordprocessingDrawing" xmlns:w10="urn:schemas-microsoft-com:office:word" xmlns:w="http://schemas.openxmlformats.org/wordprocessingml/2006/main" xmlns:w14="http://schemas.microsoft.com/office/word/2010/wordml" xmlns:w15="http://schemas.microsoft.com/office/word/2012/wordml" xmlns:wpg="http://schemas.microsoft.com/office/word/2010/wordprocessingGroup" xmlns:wpi="http://schemas.microsoft.com/office/word/2010/wordprocessingInk" xmlns:wne="http://schemas.microsoft.com/office/word/2006/wordml" xmlns:wps="http://schemas.microsoft.com/office/word/2010/wordprocessingShape" mc:Ignorable="w14 w15 wp14">
   <w:abstractNum w:abstractNumId="0">
     <w:nsid w:val="3EE76A35"/>
     <w:multiLevelType w:val="hybridMultilevel"/>
@@ -2370,7 +2201,7 @@
         <w:ind w:left="360" w:hanging="360"/>
       </w:pPr>
       <w:rPr>
-        <w:rFonts w:ascii="SimSun" w:eastAsia="SimSun" w:hAnsi="SimSun" w:cs="SimSun" w:hint="default"/>
+        <w:rFonts w:ascii="宋体" w:eastAsia="宋体" w:hAnsi="宋体" w:cs="宋体" w:hint="default"/>
         <w:b/>
         <w:color w:val="auto"/>
         <w:sz w:val="18"/>
@@ -2456,7 +2287,7 @@
 </file>
 
 <file path=word/styles.xml><?xml version="1.0" encoding="utf-8"?>
-<w:styles xmlns:mc="http://schemas.openxmlformats.org/markup-compatibility/2006" xmlns:r="http://schemas.openxmlformats.org/officeDocument/2006/relationships" xmlns:w="http://schemas.openxmlformats.org/wordprocessingml/2006/main" xmlns:w14="http://schemas.microsoft.com/office/word/2010/wordml" mc:Ignorable="w14">
+<w:styles xmlns:mc="http://schemas.openxmlformats.org/markup-compatibility/2006" xmlns:r="http://schemas.openxmlformats.org/officeDocument/2006/relationships" xmlns:w="http://schemas.openxmlformats.org/wordprocessingml/2006/main" xmlns:w14="http://schemas.microsoft.com/office/word/2010/wordml" xmlns:w15="http://schemas.microsoft.com/office/word/2012/wordml" mc:Ignorable="w14 w15">
   <w:docDefaults>
     <w:rPrDefault>
       <w:rPr>
@@ -2469,146 +2300,380 @@
     </w:rPrDefault>
     <w:pPrDefault/>
   </w:docDefaults>
-  <w:latentStyles w:defLockedState="0" w:defUIPriority="99" w:defSemiHidden="1" w:defUnhideWhenUsed="1" w:defQFormat="0" w:count="267">
-    <w:lsdException w:name="Normal" w:semiHidden="0" w:uiPriority="0" w:unhideWhenUsed="0" w:qFormat="1"/>
-    <w:lsdException w:name="heading 1" w:semiHidden="0" w:uiPriority="9" w:unhideWhenUsed="0" w:qFormat="1"/>
-    <w:lsdException w:name="heading 2" w:uiPriority="9" w:qFormat="1"/>
-    <w:lsdException w:name="heading 3" w:uiPriority="9" w:qFormat="1"/>
-    <w:lsdException w:name="heading 4" w:uiPriority="9" w:qFormat="1"/>
-    <w:lsdException w:name="heading 5" w:uiPriority="9" w:qFormat="1"/>
-    <w:lsdException w:name="heading 6" w:uiPriority="9" w:qFormat="1"/>
-    <w:lsdException w:name="heading 7" w:uiPriority="9" w:qFormat="1"/>
-    <w:lsdException w:name="heading 8" w:uiPriority="9" w:qFormat="1"/>
-    <w:lsdException w:name="heading 9" w:uiPriority="9" w:qFormat="1"/>
-    <w:lsdException w:name="toc 1" w:uiPriority="39"/>
-    <w:lsdException w:name="toc 2" w:uiPriority="39"/>
-    <w:lsdException w:name="toc 3" w:uiPriority="39"/>
-    <w:lsdException w:name="toc 4" w:uiPriority="39"/>
-    <w:lsdException w:name="toc 5" w:uiPriority="39"/>
-    <w:lsdException w:name="toc 6" w:uiPriority="39"/>
-    <w:lsdException w:name="toc 7" w:uiPriority="39"/>
-    <w:lsdException w:name="toc 8" w:uiPriority="39"/>
-    <w:lsdException w:name="toc 9" w:uiPriority="39"/>
-    <w:lsdException w:name="caption" w:uiPriority="35" w:qFormat="1"/>
-    <w:lsdException w:name="Title" w:semiHidden="0" w:uiPriority="10" w:unhideWhenUsed="0" w:qFormat="1"/>
-    <w:lsdException w:name="Default Paragraph Font" w:uiPriority="1"/>
-    <w:lsdException w:name="Subtitle" w:semiHidden="0" w:uiPriority="11" w:unhideWhenUsed="0" w:qFormat="1"/>
-    <w:lsdException w:name="Strong" w:semiHidden="0" w:uiPriority="22" w:unhideWhenUsed="0" w:qFormat="1"/>
-    <w:lsdException w:name="Emphasis" w:semiHidden="0" w:uiPriority="20" w:unhideWhenUsed="0" w:qFormat="1"/>
-    <w:lsdException w:name="Table Grid" w:semiHidden="0" w:uiPriority="39" w:unhideWhenUsed="0"/>
-    <w:lsdException w:name="Placeholder Text" w:unhideWhenUsed="0"/>
-    <w:lsdException w:name="No Spacing" w:semiHidden="0" w:uiPriority="1" w:unhideWhenUsed="0" w:qFormat="1"/>
-    <w:lsdException w:name="Light Shading" w:semiHidden="0" w:uiPriority="60" w:unhideWhenUsed="0"/>
-    <w:lsdException w:name="Light List" w:semiHidden="0" w:uiPriority="61" w:unhideWhenUsed="0"/>
-    <w:lsdException w:name="Light Grid" w:semiHidden="0" w:uiPriority="62" w:unhideWhenUsed="0"/>
-    <w:lsdException w:name="Medium Shading 1" w:semiHidden="0" w:uiPriority="63" w:unhideWhenUsed="0"/>
-    <w:lsdException w:name="Medium Shading 2" w:semiHidden="0" w:uiPriority="64" w:unhideWhenUsed="0"/>
-    <w:lsdException w:name="Medium List 1" w:semiHidden="0" w:uiPriority="65" w:unhideWhenUsed="0"/>
-    <w:lsdException w:name="Medium List 2" w:semiHidden="0" w:uiPriority="66" w:unhideWhenUsed="0"/>
-    <w:lsdException w:name="Medium Grid 1" w:semiHidden="0" w:uiPriority="67" w:unhideWhenUsed="0"/>
-    <w:lsdException w:name="Medium Grid 2" w:semiHidden="0" w:uiPriority="68" w:unhideWhenUsed="0"/>
-    <w:lsdException w:name="Medium Grid 3" w:semiHidden="0" w:uiPriority="69" w:unhideWhenUsed="0"/>
-    <w:lsdException w:name="Dark List" w:semiHidden="0" w:uiPriority="70" w:unhideWhenUsed="0"/>
-    <w:lsdException w:name="Colorful Shading" w:semiHidden="0" w:uiPriority="71" w:unhideWhenUsed="0"/>
-    <w:lsdException w:name="Colorful List" w:semiHidden="0" w:uiPriority="72" w:unhideWhenUsed="0"/>
-    <w:lsdException w:name="Colorful Grid" w:semiHidden="0" w:uiPriority="73" w:unhideWhenUsed="0"/>
-    <w:lsdException w:name="Light Shading Accent 1" w:semiHidden="0" w:uiPriority="60" w:unhideWhenUsed="0"/>
-    <w:lsdException w:name="Light List Accent 1" w:semiHidden="0" w:uiPriority="61" w:unhideWhenUsed="0"/>
-    <w:lsdException w:name="Light Grid Accent 1" w:semiHidden="0" w:uiPriority="62" w:unhideWhenUsed="0"/>
-    <w:lsdException w:name="Medium Shading 1 Accent 1" w:semiHidden="0" w:uiPriority="63" w:unhideWhenUsed="0"/>
-    <w:lsdException w:name="Medium Shading 2 Accent 1" w:semiHidden="0" w:uiPriority="64" w:unhideWhenUsed="0"/>
-    <w:lsdException w:name="Medium List 1 Accent 1" w:semiHidden="0" w:uiPriority="65" w:unhideWhenUsed="0"/>
-    <w:lsdException w:name="Revision" w:unhideWhenUsed="0"/>
-    <w:lsdException w:name="List Paragraph" w:semiHidden="0" w:uiPriority="34" w:unhideWhenUsed="0" w:qFormat="1"/>
-    <w:lsdException w:name="Quote" w:semiHidden="0" w:uiPriority="29" w:unhideWhenUsed="0" w:qFormat="1"/>
-    <w:lsdException w:name="Intense Quote" w:semiHidden="0" w:uiPriority="30" w:unhideWhenUsed="0" w:qFormat="1"/>
-    <w:lsdException w:name="Medium List 2 Accent 1" w:semiHidden="0" w:uiPriority="66" w:unhideWhenUsed="0"/>
-    <w:lsdException w:name="Medium Grid 1 Accent 1" w:semiHidden="0" w:uiPriority="67" w:unhideWhenUsed="0"/>
-    <w:lsdException w:name="Medium Grid 2 Accent 1" w:semiHidden="0" w:uiPriority="68" w:unhideWhenUsed="0"/>
-    <w:lsdException w:name="Medium Grid 3 Accent 1" w:semiHidden="0" w:uiPriority="69" w:unhideWhenUsed="0"/>
-    <w:lsdException w:name="Dark List Accent 1" w:semiHidden="0" w:uiPriority="70" w:unhideWhenUsed="0"/>
-    <w:lsdException w:name="Colorful Shading Accent 1" w:semiHidden="0" w:uiPriority="71" w:unhideWhenUsed="0"/>
-    <w:lsdException w:name="Colorful List Accent 1" w:semiHidden="0" w:uiPriority="72" w:unhideWhenUsed="0"/>
-    <w:lsdException w:name="Colorful Grid Accent 1" w:semiHidden="0" w:uiPriority="73" w:unhideWhenUsed="0"/>
-    <w:lsdException w:name="Light Shading Accent 2" w:semiHidden="0" w:uiPriority="60" w:unhideWhenUsed="0"/>
-    <w:lsdException w:name="Light List Accent 2" w:semiHidden="0" w:uiPriority="61" w:unhideWhenUsed="0"/>
-    <w:lsdException w:name="Light Grid Accent 2" w:semiHidden="0" w:uiPriority="62" w:unhideWhenUsed="0"/>
-    <w:lsdException w:name="Medium Shading 1 Accent 2" w:semiHidden="0" w:uiPriority="63" w:unhideWhenUsed="0"/>
-    <w:lsdException w:name="Medium Shading 2 Accent 2" w:semiHidden="0" w:uiPriority="64" w:unhideWhenUsed="0"/>
-    <w:lsdException w:name="Medium List 1 Accent 2" w:semiHidden="0" w:uiPriority="65" w:unhideWhenUsed="0"/>
-    <w:lsdException w:name="Medium List 2 Accent 2" w:semiHidden="0" w:uiPriority="66" w:unhideWhenUsed="0"/>
-    <w:lsdException w:name="Medium Grid 1 Accent 2" w:semiHidden="0" w:uiPriority="67" w:unhideWhenUsed="0"/>
-    <w:lsdException w:name="Medium Grid 2 Accent 2" w:semiHidden="0" w:uiPriority="68" w:unhideWhenUsed="0"/>
-    <w:lsdException w:name="Medium Grid 3 Accent 2" w:semiHidden="0" w:uiPriority="69" w:unhideWhenUsed="0"/>
-    <w:lsdException w:name="Dark List Accent 2" w:semiHidden="0" w:uiPriority="70" w:unhideWhenUsed="0"/>
-    <w:lsdException w:name="Colorful Shading Accent 2" w:semiHidden="0" w:uiPriority="71" w:unhideWhenUsed="0"/>
-    <w:lsdException w:name="Colorful List Accent 2" w:semiHidden="0" w:uiPriority="72" w:unhideWhenUsed="0"/>
-    <w:lsdException w:name="Colorful Grid Accent 2" w:semiHidden="0" w:uiPriority="73" w:unhideWhenUsed="0"/>
-    <w:lsdException w:name="Light Shading Accent 3" w:semiHidden="0" w:uiPriority="60" w:unhideWhenUsed="0"/>
-    <w:lsdException w:name="Light List Accent 3" w:semiHidden="0" w:uiPriority="61" w:unhideWhenUsed="0"/>
-    <w:lsdException w:name="Light Grid Accent 3" w:semiHidden="0" w:uiPriority="62" w:unhideWhenUsed="0"/>
-    <w:lsdException w:name="Medium Shading 1 Accent 3" w:semiHidden="0" w:uiPriority="63" w:unhideWhenUsed="0"/>
-    <w:lsdException w:name="Medium Shading 2 Accent 3" w:semiHidden="0" w:uiPriority="64" w:unhideWhenUsed="0"/>
-    <w:lsdException w:name="Medium List 1 Accent 3" w:semiHidden="0" w:uiPriority="65" w:unhideWhenUsed="0"/>
-    <w:lsdException w:name="Medium List 2 Accent 3" w:semiHidden="0" w:uiPriority="66" w:unhideWhenUsed="0"/>
-    <w:lsdException w:name="Medium Grid 1 Accent 3" w:semiHidden="0" w:uiPriority="67" w:unhideWhenUsed="0"/>
-    <w:lsdException w:name="Medium Grid 2 Accent 3" w:semiHidden="0" w:uiPriority="68" w:unhideWhenUsed="0"/>
-    <w:lsdException w:name="Medium Grid 3 Accent 3" w:semiHidden="0" w:uiPriority="69" w:unhideWhenUsed="0"/>
-    <w:lsdException w:name="Dark List Accent 3" w:semiHidden="0" w:uiPriority="70" w:unhideWhenUsed="0"/>
-    <w:lsdException w:name="Colorful Shading Accent 3" w:semiHidden="0" w:uiPriority="71" w:unhideWhenUsed="0"/>
-    <w:lsdException w:name="Colorful List Accent 3" w:semiHidden="0" w:uiPriority="72" w:unhideWhenUsed="0"/>
-    <w:lsdException w:name="Colorful Grid Accent 3" w:semiHidden="0" w:uiPriority="73" w:unhideWhenUsed="0"/>
-    <w:lsdException w:name="Light Shading Accent 4" w:semiHidden="0" w:uiPriority="60" w:unhideWhenUsed="0"/>
-    <w:lsdException w:name="Light List Accent 4" w:semiHidden="0" w:uiPriority="61" w:unhideWhenUsed="0"/>
-    <w:lsdException w:name="Light Grid Accent 4" w:semiHidden="0" w:uiPriority="62" w:unhideWhenUsed="0"/>
-    <w:lsdException w:name="Medium Shading 1 Accent 4" w:semiHidden="0" w:uiPriority="63" w:unhideWhenUsed="0"/>
-    <w:lsdException w:name="Medium Shading 2 Accent 4" w:semiHidden="0" w:uiPriority="64" w:unhideWhenUsed="0"/>
-    <w:lsdException w:name="Medium List 1 Accent 4" w:semiHidden="0" w:uiPriority="65" w:unhideWhenUsed="0"/>
-    <w:lsdException w:name="Medium List 2 Accent 4" w:semiHidden="0" w:uiPriority="66" w:unhideWhenUsed="0"/>
-    <w:lsdException w:name="Medium Grid 1 Accent 4" w:semiHidden="0" w:uiPriority="67" w:unhideWhenUsed="0"/>
-    <w:lsdException w:name="Medium Grid 2 Accent 4" w:semiHidden="0" w:uiPriority="68" w:unhideWhenUsed="0"/>
-    <w:lsdException w:name="Medium Grid 3 Accent 4" w:semiHidden="0" w:uiPriority="69" w:unhideWhenUsed="0"/>
-    <w:lsdException w:name="Dark List Accent 4" w:semiHidden="0" w:uiPriority="70" w:unhideWhenUsed="0"/>
-    <w:lsdException w:name="Colorful Shading Accent 4" w:semiHidden="0" w:uiPriority="71" w:unhideWhenUsed="0"/>
-    <w:lsdException w:name="Colorful List Accent 4" w:semiHidden="0" w:uiPriority="72" w:unhideWhenUsed="0"/>
-    <w:lsdException w:name="Colorful Grid Accent 4" w:semiHidden="0" w:uiPriority="73" w:unhideWhenUsed="0"/>
-    <w:lsdException w:name="Light Shading Accent 5" w:semiHidden="0" w:uiPriority="60" w:unhideWhenUsed="0"/>
-    <w:lsdException w:name="Light List Accent 5" w:semiHidden="0" w:uiPriority="61" w:unhideWhenUsed="0"/>
-    <w:lsdException w:name="Light Grid Accent 5" w:semiHidden="0" w:uiPriority="62" w:unhideWhenUsed="0"/>
-    <w:lsdException w:name="Medium Shading 1 Accent 5" w:semiHidden="0" w:uiPriority="63" w:unhideWhenUsed="0"/>
-    <w:lsdException w:name="Medium Shading 2 Accent 5" w:semiHidden="0" w:uiPriority="64" w:unhideWhenUsed="0"/>
-    <w:lsdException w:name="Medium List 1 Accent 5" w:semiHidden="0" w:uiPriority="65" w:unhideWhenUsed="0"/>
-    <w:lsdException w:name="Medium List 2 Accent 5" w:semiHidden="0" w:uiPriority="66" w:unhideWhenUsed="0"/>
-    <w:lsdException w:name="Medium Grid 1 Accent 5" w:semiHidden="0" w:uiPriority="67" w:unhideWhenUsed="0"/>
-    <w:lsdException w:name="Medium Grid 2 Accent 5" w:semiHidden="0" w:uiPriority="68" w:unhideWhenUsed="0"/>
-    <w:lsdException w:name="Medium Grid 3 Accent 5" w:semiHidden="0" w:uiPriority="69" w:unhideWhenUsed="0"/>
-    <w:lsdException w:name="Dark List Accent 5" w:semiHidden="0" w:uiPriority="70" w:unhideWhenUsed="0"/>
-    <w:lsdException w:name="Colorful Shading Accent 5" w:semiHidden="0" w:uiPriority="71" w:unhideWhenUsed="0"/>
-    <w:lsdException w:name="Colorful List Accent 5" w:semiHidden="0" w:uiPriority="72" w:unhideWhenUsed="0"/>
-    <w:lsdException w:name="Colorful Grid Accent 5" w:semiHidden="0" w:uiPriority="73" w:unhideWhenUsed="0"/>
-    <w:lsdException w:name="Light Shading Accent 6" w:semiHidden="0" w:uiPriority="60" w:unhideWhenUsed="0"/>
-    <w:lsdException w:name="Light List Accent 6" w:semiHidden="0" w:uiPriority="61" w:unhideWhenUsed="0"/>
-    <w:lsdException w:name="Light Grid Accent 6" w:semiHidden="0" w:uiPriority="62" w:unhideWhenUsed="0"/>
-    <w:lsdException w:name="Medium Shading 1 Accent 6" w:semiHidden="0" w:uiPriority="63" w:unhideWhenUsed="0"/>
-    <w:lsdException w:name="Medium Shading 2 Accent 6" w:semiHidden="0" w:uiPriority="64" w:unhideWhenUsed="0"/>
-    <w:lsdException w:name="Medium List 1 Accent 6" w:semiHidden="0" w:uiPriority="65" w:unhideWhenUsed="0"/>
-    <w:lsdException w:name="Medium List 2 Accent 6" w:semiHidden="0" w:uiPriority="66" w:unhideWhenUsed="0"/>
-    <w:lsdException w:name="Medium Grid 1 Accent 6" w:semiHidden="0" w:uiPriority="67" w:unhideWhenUsed="0"/>
-    <w:lsdException w:name="Medium Grid 2 Accent 6" w:semiHidden="0" w:uiPriority="68" w:unhideWhenUsed="0"/>
-    <w:lsdException w:name="Medium Grid 3 Accent 6" w:semiHidden="0" w:uiPriority="69" w:unhideWhenUsed="0"/>
-    <w:lsdException w:name="Dark List Accent 6" w:semiHidden="0" w:uiPriority="70" w:unhideWhenUsed="0"/>
-    <w:lsdException w:name="Colorful Shading Accent 6" w:semiHidden="0" w:uiPriority="71" w:unhideWhenUsed="0"/>
-    <w:lsdException w:name="Colorful List Accent 6" w:semiHidden="0" w:uiPriority="72" w:unhideWhenUsed="0"/>
-    <w:lsdException w:name="Colorful Grid Accent 6" w:semiHidden="0" w:uiPriority="73" w:unhideWhenUsed="0"/>
-    <w:lsdException w:name="Subtle Emphasis" w:semiHidden="0" w:uiPriority="19" w:unhideWhenUsed="0" w:qFormat="1"/>
-    <w:lsdException w:name="Intense Emphasis" w:semiHidden="0" w:uiPriority="21" w:unhideWhenUsed="0" w:qFormat="1"/>
-    <w:lsdException w:name="Subtle Reference" w:semiHidden="0" w:uiPriority="31" w:unhideWhenUsed="0" w:qFormat="1"/>
-    <w:lsdException w:name="Intense Reference" w:semiHidden="0" w:uiPriority="32" w:unhideWhenUsed="0" w:qFormat="1"/>
-    <w:lsdException w:name="Book Title" w:semiHidden="0" w:uiPriority="33" w:unhideWhenUsed="0" w:qFormat="1"/>
-    <w:lsdException w:name="Bibliography" w:uiPriority="37"/>
-    <w:lsdException w:name="TOC Heading" w:uiPriority="39" w:qFormat="1"/>
+  <w:latentStyles w:defLockedState="0" w:defUIPriority="99" w:defSemiHidden="0" w:defUnhideWhenUsed="0" w:defQFormat="0" w:count="371">
+    <w:lsdException w:name="Normal" w:uiPriority="0" w:qFormat="1"/>
+    <w:lsdException w:name="heading 1" w:uiPriority="9" w:qFormat="1"/>
+    <w:lsdException w:name="heading 2" w:semiHidden="1" w:uiPriority="9" w:unhideWhenUsed="1" w:qFormat="1"/>
+    <w:lsdException w:name="heading 3" w:semiHidden="1" w:uiPriority="9" w:unhideWhenUsed="1" w:qFormat="1"/>
+    <w:lsdException w:name="heading 4" w:semiHidden="1" w:uiPriority="9" w:unhideWhenUsed="1" w:qFormat="1"/>
+    <w:lsdException w:name="heading 5" w:semiHidden="1" w:uiPriority="9" w:unhideWhenUsed="1" w:qFormat="1"/>
+    <w:lsdException w:name="heading 6" w:semiHidden="1" w:uiPriority="9" w:unhideWhenUsed="1" w:qFormat="1"/>
+    <w:lsdException w:name="heading 7" w:semiHidden="1" w:uiPriority="9" w:unhideWhenUsed="1" w:qFormat="1"/>
+    <w:lsdException w:name="heading 8" w:semiHidden="1" w:uiPriority="9" w:unhideWhenUsed="1" w:qFormat="1"/>
+    <w:lsdException w:name="heading 9" w:semiHidden="1" w:uiPriority="9" w:unhideWhenUsed="1" w:qFormat="1"/>
+    <w:lsdException w:name="index 1" w:semiHidden="1" w:unhideWhenUsed="1"/>
+    <w:lsdException w:name="index 2" w:semiHidden="1" w:unhideWhenUsed="1"/>
+    <w:lsdException w:name="index 3" w:semiHidden="1" w:unhideWhenUsed="1"/>
+    <w:lsdException w:name="index 4" w:semiHidden="1" w:unhideWhenUsed="1"/>
+    <w:lsdException w:name="index 5" w:semiHidden="1" w:unhideWhenUsed="1"/>
+    <w:lsdException w:name="index 6" w:semiHidden="1" w:unhideWhenUsed="1"/>
+    <w:lsdException w:name="index 7" w:semiHidden="1" w:unhideWhenUsed="1"/>
+    <w:lsdException w:name="index 8" w:semiHidden="1" w:unhideWhenUsed="1"/>
+    <w:lsdException w:name="index 9" w:semiHidden="1" w:unhideWhenUsed="1"/>
+    <w:lsdException w:name="toc 1" w:semiHidden="1" w:uiPriority="39" w:unhideWhenUsed="1"/>
+    <w:lsdException w:name="toc 2" w:semiHidden="1" w:uiPriority="39" w:unhideWhenUsed="1"/>
+    <w:lsdException w:name="toc 3" w:semiHidden="1" w:uiPriority="39" w:unhideWhenUsed="1"/>
+    <w:lsdException w:name="toc 4" w:semiHidden="1" w:uiPriority="39" w:unhideWhenUsed="1"/>
+    <w:lsdException w:name="toc 5" w:semiHidden="1" w:uiPriority="39" w:unhideWhenUsed="1"/>
+    <w:lsdException w:name="toc 6" w:semiHidden="1" w:uiPriority="39" w:unhideWhenUsed="1"/>
+    <w:lsdException w:name="toc 7" w:semiHidden="1" w:uiPriority="39" w:unhideWhenUsed="1"/>
+    <w:lsdException w:name="toc 8" w:semiHidden="1" w:uiPriority="39" w:unhideWhenUsed="1"/>
+    <w:lsdException w:name="toc 9" w:semiHidden="1" w:uiPriority="39" w:unhideWhenUsed="1"/>
+    <w:lsdException w:name="Normal Indent" w:semiHidden="1" w:unhideWhenUsed="1"/>
+    <w:lsdException w:name="footnote text" w:semiHidden="1" w:unhideWhenUsed="1"/>
+    <w:lsdException w:name="annotation text" w:semiHidden="1" w:unhideWhenUsed="1"/>
+    <w:lsdException w:name="header" w:semiHidden="1" w:unhideWhenUsed="1"/>
+    <w:lsdException w:name="footer" w:semiHidden="1" w:unhideWhenUsed="1"/>
+    <w:lsdException w:name="index heading" w:semiHidden="1" w:unhideWhenUsed="1"/>
+    <w:lsdException w:name="caption" w:semiHidden="1" w:uiPriority="35" w:unhideWhenUsed="1" w:qFormat="1"/>
+    <w:lsdException w:name="table of figures" w:semiHidden="1" w:unhideWhenUsed="1"/>
+    <w:lsdException w:name="envelope address" w:semiHidden="1" w:unhideWhenUsed="1"/>
+    <w:lsdException w:name="envelope return" w:semiHidden="1" w:unhideWhenUsed="1"/>
+    <w:lsdException w:name="footnote reference" w:semiHidden="1" w:unhideWhenUsed="1"/>
+    <w:lsdException w:name="annotation reference" w:semiHidden="1" w:unhideWhenUsed="1"/>
+    <w:lsdException w:name="line number" w:semiHidden="1" w:unhideWhenUsed="1"/>
+    <w:lsdException w:name="page number" w:semiHidden="1" w:unhideWhenUsed="1"/>
+    <w:lsdException w:name="endnote reference" w:semiHidden="1" w:unhideWhenUsed="1"/>
+    <w:lsdException w:name="endnote text" w:semiHidden="1" w:unhideWhenUsed="1"/>
+    <w:lsdException w:name="table of authorities" w:semiHidden="1" w:unhideWhenUsed="1"/>
+    <w:lsdException w:name="macro" w:semiHidden="1" w:unhideWhenUsed="1"/>
+    <w:lsdException w:name="toa heading" w:semiHidden="1" w:unhideWhenUsed="1"/>
+    <w:lsdException w:name="List" w:semiHidden="1" w:unhideWhenUsed="1"/>
+    <w:lsdException w:name="List Bullet" w:semiHidden="1" w:unhideWhenUsed="1"/>
+    <w:lsdException w:name="List Number" w:semiHidden="1" w:unhideWhenUsed="1"/>
+    <w:lsdException w:name="List 2" w:semiHidden="1" w:unhideWhenUsed="1"/>
+    <w:lsdException w:name="List 3" w:semiHidden="1" w:unhideWhenUsed="1"/>
+    <w:lsdException w:name="List 4" w:semiHidden="1" w:unhideWhenUsed="1"/>
+    <w:lsdException w:name="List 5" w:semiHidden="1" w:unhideWhenUsed="1"/>
+    <w:lsdException w:name="List Bullet 2" w:semiHidden="1" w:unhideWhenUsed="1"/>
+    <w:lsdException w:name="List Bullet 3" w:semiHidden="1" w:unhideWhenUsed="1"/>
+    <w:lsdException w:name="List Bullet 4" w:semiHidden="1" w:unhideWhenUsed="1"/>
+    <w:lsdException w:name="List Bullet 5" w:semiHidden="1" w:unhideWhenUsed="1"/>
+    <w:lsdException w:name="List Number 2" w:semiHidden="1" w:unhideWhenUsed="1"/>
+    <w:lsdException w:name="List Number 3" w:semiHidden="1" w:unhideWhenUsed="1"/>
+    <w:lsdException w:name="List Number 4" w:semiHidden="1" w:unhideWhenUsed="1"/>
+    <w:lsdException w:name="List Number 5" w:semiHidden="1" w:unhideWhenUsed="1"/>
+    <w:lsdException w:name="Title" w:uiPriority="10" w:qFormat="1"/>
+    <w:lsdException w:name="Closing" w:semiHidden="1" w:unhideWhenUsed="1"/>
+    <w:lsdException w:name="Signature" w:semiHidden="1" w:unhideWhenUsed="1"/>
+    <w:lsdException w:name="Default Paragraph Font" w:semiHidden="1" w:uiPriority="1" w:unhideWhenUsed="1"/>
+    <w:lsdException w:name="Body Text" w:semiHidden="1" w:unhideWhenUsed="1"/>
+    <w:lsdException w:name="Body Text Indent" w:semiHidden="1" w:unhideWhenUsed="1"/>
+    <w:lsdException w:name="List Continue" w:semiHidden="1" w:unhideWhenUsed="1"/>
+    <w:lsdException w:name="List Continue 2" w:semiHidden="1" w:unhideWhenUsed="1"/>
+    <w:lsdException w:name="List Continue 3" w:semiHidden="1" w:unhideWhenUsed="1"/>
+    <w:lsdException w:name="List Continue 4" w:semiHidden="1" w:unhideWhenUsed="1"/>
+    <w:lsdException w:name="List Continue 5" w:semiHidden="1" w:unhideWhenUsed="1"/>
+    <w:lsdException w:name="Message Header" w:semiHidden="1" w:unhideWhenUsed="1"/>
+    <w:lsdException w:name="Subtitle" w:uiPriority="11" w:qFormat="1"/>
+    <w:lsdException w:name="Salutation" w:semiHidden="1" w:unhideWhenUsed="1"/>
+    <w:lsdException w:name="Date" w:semiHidden="1" w:unhideWhenUsed="1"/>
+    <w:lsdException w:name="Body Text First Indent" w:semiHidden="1" w:unhideWhenUsed="1"/>
+    <w:lsdException w:name="Body Text First Indent 2" w:semiHidden="1" w:unhideWhenUsed="1"/>
+    <w:lsdException w:name="Note Heading" w:semiHidden="1" w:unhideWhenUsed="1"/>
+    <w:lsdException w:name="Body Text 2" w:semiHidden="1" w:unhideWhenUsed="1"/>
+    <w:lsdException w:name="Body Text 3" w:semiHidden="1" w:unhideWhenUsed="1"/>
+    <w:lsdException w:name="Body Text Indent 2" w:semiHidden="1" w:unhideWhenUsed="1"/>
+    <w:lsdException w:name="Body Text Indent 3" w:semiHidden="1" w:unhideWhenUsed="1"/>
+    <w:lsdException w:name="Block Text" w:semiHidden="1" w:unhideWhenUsed="1"/>
+    <w:lsdException w:name="Hyperlink" w:semiHidden="1" w:unhideWhenUsed="1"/>
+    <w:lsdException w:name="FollowedHyperlink" w:semiHidden="1" w:unhideWhenUsed="1"/>
+    <w:lsdException w:name="Strong" w:uiPriority="22" w:qFormat="1"/>
+    <w:lsdException w:name="Emphasis" w:uiPriority="20" w:qFormat="1"/>
+    <w:lsdException w:name="Document Map" w:semiHidden="1" w:unhideWhenUsed="1"/>
+    <w:lsdException w:name="Plain Text" w:semiHidden="1" w:unhideWhenUsed="1"/>
+    <w:lsdException w:name="E-mail Signature" w:semiHidden="1" w:unhideWhenUsed="1"/>
+    <w:lsdException w:name="HTML Top of Form" w:semiHidden="1" w:unhideWhenUsed="1"/>
+    <w:lsdException w:name="HTML Bottom of Form" w:semiHidden="1" w:unhideWhenUsed="1"/>
+    <w:lsdException w:name="Normal (Web)" w:semiHidden="1" w:unhideWhenUsed="1"/>
+    <w:lsdException w:name="HTML Acronym" w:semiHidden="1" w:unhideWhenUsed="1"/>
+    <w:lsdException w:name="HTML Address" w:semiHidden="1" w:unhideWhenUsed="1"/>
+    <w:lsdException w:name="HTML Cite" w:semiHidden="1" w:unhideWhenUsed="1"/>
+    <w:lsdException w:name="HTML Code" w:semiHidden="1" w:unhideWhenUsed="1"/>
+    <w:lsdException w:name="HTML Definition" w:semiHidden="1" w:unhideWhenUsed="1"/>
+    <w:lsdException w:name="HTML Keyboard" w:semiHidden="1" w:unhideWhenUsed="1"/>
+    <w:lsdException w:name="HTML Preformatted" w:semiHidden="1" w:unhideWhenUsed="1"/>
+    <w:lsdException w:name="HTML Sample" w:semiHidden="1" w:unhideWhenUsed="1"/>
+    <w:lsdException w:name="HTML Typewriter" w:semiHidden="1" w:unhideWhenUsed="1"/>
+    <w:lsdException w:name="HTML Variable" w:semiHidden="1" w:unhideWhenUsed="1"/>
+    <w:lsdException w:name="Normal Table" w:semiHidden="1" w:unhideWhenUsed="1"/>
+    <w:lsdException w:name="annotation subject" w:semiHidden="1" w:unhideWhenUsed="1"/>
+    <w:lsdException w:name="No List" w:semiHidden="1" w:unhideWhenUsed="1"/>
+    <w:lsdException w:name="Outline List 1" w:semiHidden="1" w:unhideWhenUsed="1"/>
+    <w:lsdException w:name="Outline List 2" w:semiHidden="1" w:unhideWhenUsed="1"/>
+    <w:lsdException w:name="Outline List 3" w:semiHidden="1" w:unhideWhenUsed="1"/>
+    <w:lsdException w:name="Table Simple 1" w:semiHidden="1" w:unhideWhenUsed="1"/>
+    <w:lsdException w:name="Table Simple 2" w:semiHidden="1" w:unhideWhenUsed="1"/>
+    <w:lsdException w:name="Table Simple 3" w:semiHidden="1" w:unhideWhenUsed="1"/>
+    <w:lsdException w:name="Table Classic 1" w:semiHidden="1" w:unhideWhenUsed="1"/>
+    <w:lsdException w:name="Table Classic 2" w:semiHidden="1" w:unhideWhenUsed="1"/>
+    <w:lsdException w:name="Table Classic 3" w:semiHidden="1" w:unhideWhenUsed="1"/>
+    <w:lsdException w:name="Table Classic 4" w:semiHidden="1" w:unhideWhenUsed="1"/>
+    <w:lsdException w:name="Table Colorful 1" w:semiHidden="1" w:unhideWhenUsed="1"/>
+    <w:lsdException w:name="Table Colorful 2" w:semiHidden="1" w:unhideWhenUsed="1"/>
+    <w:lsdException w:name="Table Colorful 3" w:semiHidden="1" w:unhideWhenUsed="1"/>
+    <w:lsdException w:name="Table Columns 1" w:semiHidden="1" w:unhideWhenUsed="1"/>
+    <w:lsdException w:name="Table Columns 2" w:semiHidden="1" w:unhideWhenUsed="1"/>
+    <w:lsdException w:name="Table Columns 3" w:semiHidden="1" w:unhideWhenUsed="1"/>
+    <w:lsdException w:name="Table Columns 4" w:semiHidden="1" w:unhideWhenUsed="1"/>
+    <w:lsdException w:name="Table Columns 5" w:semiHidden="1" w:unhideWhenUsed="1"/>
+    <w:lsdException w:name="Table Grid 1" w:semiHidden="1" w:unhideWhenUsed="1"/>
+    <w:lsdException w:name="Table Grid 2" w:semiHidden="1" w:unhideWhenUsed="1"/>
+    <w:lsdException w:name="Table Grid 3" w:semiHidden="1" w:unhideWhenUsed="1"/>
+    <w:lsdException w:name="Table Grid 4" w:semiHidden="1" w:unhideWhenUsed="1"/>
+    <w:lsdException w:name="Table Grid 5" w:semiHidden="1" w:unhideWhenUsed="1"/>
+    <w:lsdException w:name="Table Grid 6" w:semiHidden="1" w:unhideWhenUsed="1"/>
+    <w:lsdException w:name="Table Grid 7" w:semiHidden="1" w:unhideWhenUsed="1"/>
+    <w:lsdException w:name="Table Grid 8" w:semiHidden="1" w:unhideWhenUsed="1"/>
+    <w:lsdException w:name="Table List 1" w:semiHidden="1" w:unhideWhenUsed="1"/>
+    <w:lsdException w:name="Table List 2" w:semiHidden="1" w:unhideWhenUsed="1"/>
+    <w:lsdException w:name="Table List 3" w:semiHidden="1" w:unhideWhenUsed="1"/>
+    <w:lsdException w:name="Table List 4" w:semiHidden="1" w:unhideWhenUsed="1"/>
+    <w:lsdException w:name="Table List 5" w:semiHidden="1" w:unhideWhenUsed="1"/>
+    <w:lsdException w:name="Table List 6" w:semiHidden="1" w:unhideWhenUsed="1"/>
+    <w:lsdException w:name="Table List 7" w:semiHidden="1" w:unhideWhenUsed="1"/>
+    <w:lsdException w:name="Table List 8" w:semiHidden="1" w:unhideWhenUsed="1"/>
+    <w:lsdException w:name="Table 3D effects 1" w:semiHidden="1" w:unhideWhenUsed="1"/>
+    <w:lsdException w:name="Table 3D effects 2" w:semiHidden="1" w:unhideWhenUsed="1"/>
+    <w:lsdException w:name="Table 3D effects 3" w:semiHidden="1" w:unhideWhenUsed="1"/>
+    <w:lsdException w:name="Table Contemporary" w:semiHidden="1" w:unhideWhenUsed="1"/>
+    <w:lsdException w:name="Table Elegant" w:semiHidden="1" w:unhideWhenUsed="1"/>
+    <w:lsdException w:name="Table Professional" w:semiHidden="1" w:unhideWhenUsed="1"/>
+    <w:lsdException w:name="Table Subtle 1" w:semiHidden="1" w:unhideWhenUsed="1"/>
+    <w:lsdException w:name="Table Subtle 2" w:semiHidden="1" w:unhideWhenUsed="1"/>
+    <w:lsdException w:name="Table Web 1" w:semiHidden="1" w:unhideWhenUsed="1"/>
+    <w:lsdException w:name="Table Web 2" w:semiHidden="1" w:unhideWhenUsed="1"/>
+    <w:lsdException w:name="Table Web 3" w:semiHidden="1" w:unhideWhenUsed="1"/>
+    <w:lsdException w:name="Balloon Text" w:semiHidden="1" w:unhideWhenUsed="1"/>
+    <w:lsdException w:name="Table Grid" w:uiPriority="39"/>
+    <w:lsdException w:name="Table Theme" w:semiHidden="1" w:unhideWhenUsed="1"/>
+    <w:lsdException w:name="Placeholder Text" w:semiHidden="1"/>
+    <w:lsdException w:name="No Spacing" w:uiPriority="1" w:qFormat="1"/>
+    <w:lsdException w:name="Light Shading" w:uiPriority="60"/>
+    <w:lsdException w:name="Light List" w:uiPriority="61"/>
+    <w:lsdException w:name="Light Grid" w:uiPriority="62"/>
+    <w:lsdException w:name="Medium Shading 1" w:uiPriority="63"/>
+    <w:lsdException w:name="Medium Shading 2" w:uiPriority="64"/>
+    <w:lsdException w:name="Medium List 1" w:uiPriority="65"/>
+    <w:lsdException w:name="Medium List 2" w:uiPriority="66"/>
+    <w:lsdException w:name="Medium Grid 1" w:uiPriority="67"/>
+    <w:lsdException w:name="Medium Grid 2" w:uiPriority="68"/>
+    <w:lsdException w:name="Medium Grid 3" w:uiPriority="69"/>
+    <w:lsdException w:name="Dark List" w:uiPriority="70"/>
+    <w:lsdException w:name="Colorful Shading" w:uiPriority="71"/>
+    <w:lsdException w:name="Colorful List" w:uiPriority="72"/>
+    <w:lsdException w:name="Colorful Grid" w:uiPriority="73"/>
+    <w:lsdException w:name="Light Shading Accent 1" w:uiPriority="60"/>
+    <w:lsdException w:name="Light List Accent 1" w:uiPriority="61"/>
+    <w:lsdException w:name="Light Grid Accent 1" w:uiPriority="62"/>
+    <w:lsdException w:name="Medium Shading 1 Accent 1" w:uiPriority="63"/>
+    <w:lsdException w:name="Medium Shading 2 Accent 1" w:uiPriority="64"/>
+    <w:lsdException w:name="Medium List 1 Accent 1" w:uiPriority="65"/>
+    <w:lsdException w:name="Revision" w:semiHidden="1"/>
+    <w:lsdException w:name="List Paragraph" w:uiPriority="34" w:qFormat="1"/>
+    <w:lsdException w:name="Quote" w:uiPriority="29" w:qFormat="1"/>
+    <w:lsdException w:name="Intense Quote" w:uiPriority="30" w:qFormat="1"/>
+    <w:lsdException w:name="Medium List 2 Accent 1" w:uiPriority="66"/>
+    <w:lsdException w:name="Medium Grid 1 Accent 1" w:uiPriority="67"/>
+    <w:lsdException w:name="Medium Grid 2 Accent 1" w:uiPriority="68"/>
+    <w:lsdException w:name="Medium Grid 3 Accent 1" w:uiPriority="69"/>
+    <w:lsdException w:name="Dark List Accent 1" w:uiPriority="70"/>
+    <w:lsdException w:name="Colorful Shading Accent 1" w:uiPriority="71"/>
+    <w:lsdException w:name="Colorful List Accent 1" w:uiPriority="72"/>
+    <w:lsdException w:name="Colorful Grid Accent 1" w:uiPriority="73"/>
+    <w:lsdException w:name="Light Shading Accent 2" w:uiPriority="60"/>
+    <w:lsdException w:name="Light List Accent 2" w:uiPriority="61"/>
+    <w:lsdException w:name="Light Grid Accent 2" w:uiPriority="62"/>
+    <w:lsdException w:name="Medium Shading 1 Accent 2" w:uiPriority="63"/>
+    <w:lsdException w:name="Medium Shading 2 Accent 2" w:uiPriority="64"/>
+    <w:lsdException w:name="Medium List 1 Accent 2" w:uiPriority="65"/>
+    <w:lsdException w:name="Medium List 2 Accent 2" w:uiPriority="66"/>
+    <w:lsdException w:name="Medium Grid 1 Accent 2" w:uiPriority="67"/>
+    <w:lsdException w:name="Medium Grid 2 Accent 2" w:uiPriority="68"/>
+    <w:lsdException w:name="Medium Grid 3 Accent 2" w:uiPriority="69"/>
+    <w:lsdException w:name="Dark List Accent 2" w:uiPriority="70"/>
+    <w:lsdException w:name="Colorful Shading Accent 2" w:uiPriority="71"/>
+    <w:lsdException w:name="Colorful List Accent 2" w:uiPriority="72"/>
+    <w:lsdException w:name="Colorful Grid Accent 2" w:uiPriority="73"/>
+    <w:lsdException w:name="Light Shading Accent 3" w:uiPriority="60"/>
+    <w:lsdException w:name="Light List Accent 3" w:uiPriority="61"/>
+    <w:lsdException w:name="Light Grid Accent 3" w:uiPriority="62"/>
+    <w:lsdException w:name="Medium Shading 1 Accent 3" w:uiPriority="63"/>
+    <w:lsdException w:name="Medium Shading 2 Accent 3" w:uiPriority="64"/>
+    <w:lsdException w:name="Medium List 1 Accent 3" w:uiPriority="65"/>
+    <w:lsdException w:name="Medium List 2 Accent 3" w:uiPriority="66"/>
+    <w:lsdException w:name="Medium Grid 1 Accent 3" w:uiPriority="67"/>
+    <w:lsdException w:name="Medium Grid 2 Accent 3" w:uiPriority="68"/>
+    <w:lsdException w:name="Medium Grid 3 Accent 3" w:uiPriority="69"/>
+    <w:lsdException w:name="Dark List Accent 3" w:uiPriority="70"/>
+    <w:lsdException w:name="Colorful Shading Accent 3" w:uiPriority="71"/>
+    <w:lsdException w:name="Colorful List Accent 3" w:uiPriority="72"/>
+    <w:lsdException w:name="Colorful Grid Accent 3" w:uiPriority="73"/>
+    <w:lsdException w:name="Light Shading Accent 4" w:uiPriority="60"/>
+    <w:lsdException w:name="Light List Accent 4" w:uiPriority="61"/>
+    <w:lsdException w:name="Light Grid Accent 4" w:uiPriority="62"/>
+    <w:lsdException w:name="Medium Shading 1 Accent 4" w:uiPriority="63"/>
+    <w:lsdException w:name="Medium Shading 2 Accent 4" w:uiPriority="64"/>
+    <w:lsdException w:name="Medium List 1 Accent 4" w:uiPriority="65"/>
+    <w:lsdException w:name="Medium List 2 Accent 4" w:uiPriority="66"/>
+    <w:lsdException w:name="Medium Grid 1 Accent 4" w:uiPriority="67"/>
+    <w:lsdException w:name="Medium Grid 2 Accent 4" w:uiPriority="68"/>
+    <w:lsdException w:name="Medium Grid 3 Accent 4" w:uiPriority="69"/>
+    <w:lsdException w:name="Dark List Accent 4" w:uiPriority="70"/>
+    <w:lsdException w:name="Colorful Shading Accent 4" w:uiPriority="71"/>
+    <w:lsdException w:name="Colorful List Accent 4" w:uiPriority="72"/>
+    <w:lsdException w:name="Colorful Grid Accent 4" w:uiPriority="73"/>
+    <w:lsdException w:name="Light Shading Accent 5" w:uiPriority="60"/>
+    <w:lsdException w:name="Light List Accent 5" w:uiPriority="61"/>
+    <w:lsdException w:name="Light Grid Accent 5" w:uiPriority="62"/>
+    <w:lsdException w:name="Medium Shading 1 Accent 5" w:uiPriority="63"/>
+    <w:lsdException w:name="Medium Shading 2 Accent 5" w:uiPriority="64"/>
+    <w:lsdException w:name="Medium List 1 Accent 5" w:uiPriority="65"/>
+    <w:lsdException w:name="Medium List 2 Accent 5" w:uiPriority="66"/>
+    <w:lsdException w:name="Medium Grid 1 Accent 5" w:uiPriority="67"/>
+    <w:lsdException w:name="Medium Grid 2 Accent 5" w:uiPriority="68"/>
+    <w:lsdException w:name="Medium Grid 3 Accent 5" w:uiPriority="69"/>
+    <w:lsdException w:name="Dark List Accent 5" w:uiPriority="70"/>
+    <w:lsdException w:name="Colorful Shading Accent 5" w:uiPriority="71"/>
+    <w:lsdException w:name="Colorful List Accent 5" w:uiPriority="72"/>
+    <w:lsdException w:name="Colorful Grid Accent 5" w:uiPriority="73"/>
+    <w:lsdException w:name="Light Shading Accent 6" w:uiPriority="60"/>
+    <w:lsdException w:name="Light List Accent 6" w:uiPriority="61"/>
+    <w:lsdException w:name="Light Grid Accent 6" w:uiPriority="62"/>
+    <w:lsdException w:name="Medium Shading 1 Accent 6" w:uiPriority="63"/>
+    <w:lsdException w:name="Medium Shading 2 Accent 6" w:uiPriority="64"/>
+    <w:lsdException w:name="Medium List 1 Accent 6" w:uiPriority="65"/>
+    <w:lsdException w:name="Medium List 2 Accent 6" w:uiPriority="66"/>
+    <w:lsdException w:name="Medium Grid 1 Accent 6" w:uiPriority="67"/>
+    <w:lsdException w:name="Medium Grid 2 Accent 6" w:uiPriority="68"/>
+    <w:lsdException w:name="Medium Grid 3 Accent 6" w:uiPriority="69"/>
+    <w:lsdException w:name="Dark List Accent 6" w:uiPriority="70"/>
+    <w:lsdException w:name="Colorful Shading Accent 6" w:uiPriority="71"/>
+    <w:lsdException w:name="Colorful List Accent 6" w:uiPriority="72"/>
+    <w:lsdException w:name="Colorful Grid Accent 6" w:uiPriority="73"/>
+    <w:lsdException w:name="Subtle Emphasis" w:uiPriority="19" w:qFormat="1"/>
+    <w:lsdException w:name="Intense Emphasis" w:uiPriority="21" w:qFormat="1"/>
+    <w:lsdException w:name="Subtle Reference" w:uiPriority="31" w:qFormat="1"/>
+    <w:lsdException w:name="Intense Reference" w:uiPriority="32" w:qFormat="1"/>
+    <w:lsdException w:name="Book Title" w:uiPriority="33" w:qFormat="1"/>
+    <w:lsdException w:name="Bibliography" w:semiHidden="1" w:uiPriority="37" w:unhideWhenUsed="1"/>
+    <w:lsdException w:name="TOC Heading" w:semiHidden="1" w:uiPriority="39" w:unhideWhenUsed="1" w:qFormat="1"/>
+    <w:lsdException w:name="Plain Table 1" w:uiPriority="41"/>
+    <w:lsdException w:name="Plain Table 2" w:uiPriority="42"/>
+    <w:lsdException w:name="Plain Table 3" w:uiPriority="43"/>
+    <w:lsdException w:name="Plain Table 4" w:uiPriority="44"/>
+    <w:lsdException w:name="Plain Table 5" w:uiPriority="45"/>
+    <w:lsdException w:name="Grid Table Light" w:uiPriority="40"/>
+    <w:lsdException w:name="Grid Table 1 Light" w:uiPriority="46"/>
+    <w:lsdException w:name="Grid Table 2" w:uiPriority="47"/>
+    <w:lsdException w:name="Grid Table 3" w:uiPriority="48"/>
+    <w:lsdException w:name="Grid Table 4" w:uiPriority="49"/>
+    <w:lsdException w:name="Grid Table 5 Dark" w:uiPriority="50"/>
+    <w:lsdException w:name="Grid Table 6 Colorful" w:uiPriority="51"/>
+    <w:lsdException w:name="Grid Table 7 Colorful" w:uiPriority="52"/>
+    <w:lsdException w:name="Grid Table 1 Light Accent 1" w:uiPriority="46"/>
+    <w:lsdException w:name="Grid Table 2 Accent 1" w:uiPriority="47"/>
+    <w:lsdException w:name="Grid Table 3 Accent 1" w:uiPriority="48"/>
+    <w:lsdException w:name="Grid Table 4 Accent 1" w:uiPriority="49"/>
+    <w:lsdException w:name="Grid Table 5 Dark Accent 1" w:uiPriority="50"/>
+    <w:lsdException w:name="Grid Table 6 Colorful Accent 1" w:uiPriority="51"/>
+    <w:lsdException w:name="Grid Table 7 Colorful Accent 1" w:uiPriority="52"/>
+    <w:lsdException w:name="Grid Table 1 Light Accent 2" w:uiPriority="46"/>
+    <w:lsdException w:name="Grid Table 2 Accent 2" w:uiPriority="47"/>
+    <w:lsdException w:name="Grid Table 3 Accent 2" w:uiPriority="48"/>
+    <w:lsdException w:name="Grid Table 4 Accent 2" w:uiPriority="49"/>
+    <w:lsdException w:name="Grid Table 5 Dark Accent 2" w:uiPriority="50"/>
+    <w:lsdException w:name="Grid Table 6 Colorful Accent 2" w:uiPriority="51"/>
+    <w:lsdException w:name="Grid Table 7 Colorful Accent 2" w:uiPriority="52"/>
+    <w:lsdException w:name="Grid Table 1 Light Accent 3" w:uiPriority="46"/>
+    <w:lsdException w:name="Grid Table 2 Accent 3" w:uiPriority="47"/>
+    <w:lsdException w:name="Grid Table 3 Accent 3" w:uiPriority="48"/>
+    <w:lsdException w:name="Grid Table 4 Accent 3" w:uiPriority="49"/>
+    <w:lsdException w:name="Grid Table 5 Dark Accent 3" w:uiPriority="50"/>
+    <w:lsdException w:name="Grid Table 6 Colorful Accent 3" w:uiPriority="51"/>
+    <w:lsdException w:name="Grid Table 7 Colorful Accent 3" w:uiPriority="52"/>
+    <w:lsdException w:name="Grid Table 1 Light Accent 4" w:uiPriority="46"/>
+    <w:lsdException w:name="Grid Table 2 Accent 4" w:uiPriority="47"/>
+    <w:lsdException w:name="Grid Table 3 Accent 4" w:uiPriority="48"/>
+    <w:lsdException w:name="Grid Table 4 Accent 4" w:uiPriority="49"/>
+    <w:lsdException w:name="Grid Table 5 Dark Accent 4" w:uiPriority="50"/>
+    <w:lsdException w:name="Grid Table 6 Colorful Accent 4" w:uiPriority="51"/>
+    <w:lsdException w:name="Grid Table 7 Colorful Accent 4" w:uiPriority="52"/>
+    <w:lsdException w:name="Grid Table 1 Light Accent 5" w:uiPriority="46"/>
+    <w:lsdException w:name="Grid Table 2 Accent 5" w:uiPriority="47"/>
+    <w:lsdException w:name="Grid Table 3 Accent 5" w:uiPriority="48"/>
+    <w:lsdException w:name="Grid Table 4 Accent 5" w:uiPriority="49"/>
+    <w:lsdException w:name="Grid Table 5 Dark Accent 5" w:uiPriority="50"/>
+    <w:lsdException w:name="Grid Table 6 Colorful Accent 5" w:uiPriority="51"/>
+    <w:lsdException w:name="Grid Table 7 Colorful Accent 5" w:uiPriority="52"/>
+    <w:lsdException w:name="Grid Table 1 Light Accent 6" w:uiPriority="46"/>
+    <w:lsdException w:name="Grid Table 2 Accent 6" w:uiPriority="47"/>
+    <w:lsdException w:name="Grid Table 3 Accent 6" w:uiPriority="48"/>
+    <w:lsdException w:name="Grid Table 4 Accent 6" w:uiPriority="49"/>
+    <w:lsdException w:name="Grid Table 5 Dark Accent 6" w:uiPriority="50"/>
+    <w:lsdException w:name="Grid Table 6 Colorful Accent 6" w:uiPriority="51"/>
+    <w:lsdException w:name="Grid Table 7 Colorful Accent 6" w:uiPriority="52"/>
+    <w:lsdException w:name="List Table 1 Light" w:uiPriority="46"/>
+    <w:lsdException w:name="List Table 2" w:uiPriority="47"/>
+    <w:lsdException w:name="List Table 3" w:uiPriority="48"/>
+    <w:lsdException w:name="List Table 4" w:uiPriority="49"/>
+    <w:lsdException w:name="List Table 5 Dark" w:uiPriority="50"/>
+    <w:lsdException w:name="List Table 6 Colorful" w:uiPriority="51"/>
+    <w:lsdException w:name="List Table 7 Colorful" w:uiPriority="52"/>
+    <w:lsdException w:name="List Table 1 Light Accent 1" w:uiPriority="46"/>
+    <w:lsdException w:name="List Table 2 Accent 1" w:uiPriority="47"/>
+    <w:lsdException w:name="List Table 3 Accent 1" w:uiPriority="48"/>
+    <w:lsdException w:name="List Table 4 Accent 1" w:uiPriority="49"/>
+    <w:lsdException w:name="List Table 5 Dark Accent 1" w:uiPriority="50"/>
+    <w:lsdException w:name="List Table 6 Colorful Accent 1" w:uiPriority="51"/>
+    <w:lsdException w:name="List Table 7 Colorful Accent 1" w:uiPriority="52"/>
+    <w:lsdException w:name="List Table 1 Light Accent 2" w:uiPriority="46"/>
+    <w:lsdException w:name="List Table 2 Accent 2" w:uiPriority="47"/>
+    <w:lsdException w:name="List Table 3 Accent 2" w:uiPriority="48"/>
+    <w:lsdException w:name="List Table 4 Accent 2" w:uiPriority="49"/>
+    <w:lsdException w:name="List Table 5 Dark Accent 2" w:uiPriority="50"/>
+    <w:lsdException w:name="List Table 6 Colorful Accent 2" w:uiPriority="51"/>
+    <w:lsdException w:name="List Table 7 Colorful Accent 2" w:uiPriority="52"/>
+    <w:lsdException w:name="List Table 1 Light Accent 3" w:uiPriority="46"/>
+    <w:lsdException w:name="List Table 2 Accent 3" w:uiPriority="47"/>
+    <w:lsdException w:name="List Table 3 Accent 3" w:uiPriority="48"/>
+    <w:lsdException w:name="List Table 4 Accent 3" w:uiPriority="49"/>
+    <w:lsdException w:name="List Table 5 Dark Accent 3" w:uiPriority="50"/>
+    <w:lsdException w:name="List Table 6 Colorful Accent 3" w:uiPriority="51"/>
+    <w:lsdException w:name="List Table 7 Colorful Accent 3" w:uiPriority="52"/>
+    <w:lsdException w:name="List Table 1 Light Accent 4" w:uiPriority="46"/>
+    <w:lsdException w:name="List Table 2 Accent 4" w:uiPriority="47"/>
+    <w:lsdException w:name="List Table 3 Accent 4" w:uiPriority="48"/>
+    <w:lsdException w:name="List Table 4 Accent 4" w:uiPriority="49"/>
+    <w:lsdException w:name="List Table 5 Dark Accent 4" w:uiPriority="50"/>
+    <w:lsdException w:name="List Table 6 Colorful Accent 4" w:uiPriority="51"/>
+    <w:lsdException w:name="List Table 7 Colorful Accent 4" w:uiPriority="52"/>
+    <w:lsdException w:name="List Table 1 Light Accent 5" w:uiPriority="46"/>
+    <w:lsdException w:name="List Table 2 Accent 5" w:uiPriority="47"/>
+    <w:lsdException w:name="List Table 3 Accent 5" w:uiPriority="48"/>
+    <w:lsdException w:name="List Table 4 Accent 5" w:uiPriority="49"/>
+    <w:lsdException w:name="List Table 5 Dark Accent 5" w:uiPriority="50"/>
+    <w:lsdException w:name="List Table 6 Colorful Accent 5" w:uiPriority="51"/>
+    <w:lsdException w:name="List Table 7 Colorful Accent 5" w:uiPriority="52"/>
+    <w:lsdException w:name="List Table 1 Light Accent 6" w:uiPriority="46"/>
+    <w:lsdException w:name="List Table 2 Accent 6" w:uiPriority="47"/>
+    <w:lsdException w:name="List Table 3 Accent 6" w:uiPriority="48"/>
+    <w:lsdException w:name="List Table 4 Accent 6" w:uiPriority="49"/>
+    <w:lsdException w:name="List Table 5 Dark Accent 6" w:uiPriority="50"/>
+    <w:lsdException w:name="List Table 6 Colorful Accent 6" w:uiPriority="51"/>
+    <w:lsdException w:name="List Table 7 Colorful Accent 6" w:uiPriority="52"/>
   </w:latentStyles>
-  <w:style w:type="paragraph" w:default="1" w:styleId="Normal">
+  <w:style w:type="paragraph" w:default="1" w:styleId="a">
     <w:name w:val="Normal"/>
     <w:qFormat/>
     <w:pPr>
@@ -2616,13 +2681,13 @@
       <w:jc w:val="both"/>
     </w:pPr>
   </w:style>
-  <w:style w:type="character" w:default="1" w:styleId="DefaultParagraphFont">
+  <w:style w:type="character" w:default="1" w:styleId="a0">
     <w:name w:val="Default Paragraph Font"/>
     <w:uiPriority w:val="1"/>
     <w:semiHidden/>
     <w:unhideWhenUsed/>
   </w:style>
-  <w:style w:type="table" w:default="1" w:styleId="TableNormal">
+  <w:style w:type="table" w:default="1" w:styleId="a1">
     <w:name w:val="Normal Table"/>
     <w:uiPriority w:val="99"/>
     <w:semiHidden/>
@@ -2637,15 +2702,15 @@
       </w:tblCellMar>
     </w:tblPr>
   </w:style>
-  <w:style w:type="numbering" w:default="1" w:styleId="NoList">
+  <w:style w:type="numbering" w:default="1" w:styleId="a2">
     <w:name w:val="No List"/>
     <w:uiPriority w:val="99"/>
     <w:semiHidden/>
     <w:unhideWhenUsed/>
   </w:style>
-  <w:style w:type="paragraph" w:styleId="NormalWeb">
+  <w:style w:type="paragraph" w:styleId="a3">
     <w:name w:val="Normal (Web)"/>
-    <w:basedOn w:val="Normal"/>
+    <w:basedOn w:val="a"/>
     <w:uiPriority w:val="99"/>
     <w:semiHidden/>
     <w:unhideWhenUsed/>
@@ -2656,15 +2721,15 @@
       <w:jc w:val="left"/>
     </w:pPr>
     <w:rPr>
-      <w:rFonts w:ascii="SimSun" w:eastAsia="SimSun" w:hAnsi="SimSun" w:cs="SimSun"/>
+      <w:rFonts w:ascii="宋体" w:eastAsia="宋体" w:hAnsi="宋体" w:cs="宋体"/>
       <w:kern w:val="0"/>
       <w:sz w:val="24"/>
       <w:szCs w:val="24"/>
     </w:rPr>
   </w:style>
-  <w:style w:type="character" w:styleId="Hyperlink">
+  <w:style w:type="character" w:styleId="a4">
     <w:name w:val="Hyperlink"/>
-    <w:basedOn w:val="DefaultParagraphFont"/>
+    <w:basedOn w:val="a0"/>
     <w:uiPriority w:val="99"/>
     <w:unhideWhenUsed/>
     <w:rsid w:val="009A780C"/>
@@ -2673,10 +2738,10 @@
       <w:u w:val="single"/>
     </w:rPr>
   </w:style>
-  <w:style w:type="paragraph" w:styleId="Header">
+  <w:style w:type="paragraph" w:styleId="a5">
     <w:name w:val="header"/>
-    <w:basedOn w:val="Normal"/>
-    <w:link w:val="HeaderChar"/>
+    <w:basedOn w:val="a"/>
+    <w:link w:val="Char"/>
     <w:uiPriority w:val="99"/>
     <w:unhideWhenUsed/>
     <w:rsid w:val="005749CE"/>
@@ -2696,10 +2761,10 @@
       <w:szCs w:val="18"/>
     </w:rPr>
   </w:style>
-  <w:style w:type="character" w:customStyle="1" w:styleId="HeaderChar">
-    <w:name w:val="Header Char"/>
-    <w:basedOn w:val="DefaultParagraphFont"/>
-    <w:link w:val="Header"/>
+  <w:style w:type="character" w:customStyle="1" w:styleId="Char">
+    <w:name w:val="页眉 Char"/>
+    <w:basedOn w:val="a0"/>
+    <w:link w:val="a5"/>
     <w:uiPriority w:val="99"/>
     <w:rsid w:val="005749CE"/>
     <w:rPr>
@@ -2707,10 +2772,10 @@
       <w:szCs w:val="18"/>
     </w:rPr>
   </w:style>
-  <w:style w:type="paragraph" w:styleId="Footer">
+  <w:style w:type="paragraph" w:styleId="a6">
     <w:name w:val="footer"/>
-    <w:basedOn w:val="Normal"/>
-    <w:link w:val="FooterChar"/>
+    <w:basedOn w:val="a"/>
+    <w:link w:val="Char0"/>
     <w:uiPriority w:val="99"/>
     <w:unhideWhenUsed/>
     <w:rsid w:val="005749CE"/>
@@ -2727,10 +2792,10 @@
       <w:szCs w:val="18"/>
     </w:rPr>
   </w:style>
-  <w:style w:type="character" w:customStyle="1" w:styleId="FooterChar">
-    <w:name w:val="Footer Char"/>
-    <w:basedOn w:val="DefaultParagraphFont"/>
-    <w:link w:val="Footer"/>
+  <w:style w:type="character" w:customStyle="1" w:styleId="Char0">
+    <w:name w:val="页脚 Char"/>
+    <w:basedOn w:val="a0"/>
+    <w:link w:val="a6"/>
     <w:uiPriority w:val="99"/>
     <w:rsid w:val="005749CE"/>
     <w:rPr>
@@ -2738,9 +2803,9 @@
       <w:szCs w:val="18"/>
     </w:rPr>
   </w:style>
-  <w:style w:type="character" w:styleId="FollowedHyperlink">
+  <w:style w:type="character" w:styleId="a7">
     <w:name w:val="FollowedHyperlink"/>
-    <w:basedOn w:val="DefaultParagraphFont"/>
+    <w:basedOn w:val="a0"/>
     <w:uiPriority w:val="99"/>
     <w:semiHidden/>
     <w:unhideWhenUsed/>
@@ -2750,9 +2815,9 @@
       <w:u w:val="single"/>
     </w:rPr>
   </w:style>
-  <w:style w:type="paragraph" w:styleId="ListParagraph">
+  <w:style w:type="paragraph" w:styleId="a8">
     <w:name w:val="List Paragraph"/>
-    <w:basedOn w:val="Normal"/>
+    <w:basedOn w:val="a"/>
     <w:uiPriority w:val="34"/>
     <w:qFormat/>
     <w:rsid w:val="00D5227A"/>
@@ -2760,10 +2825,10 @@
       <w:ind w:firstLineChars="200" w:firstLine="420"/>
     </w:pPr>
   </w:style>
-  <w:style w:type="paragraph" w:styleId="BalloonText">
+  <w:style w:type="paragraph" w:styleId="a9">
     <w:name w:val="Balloon Text"/>
-    <w:basedOn w:val="Normal"/>
-    <w:link w:val="BalloonTextChar"/>
+    <w:basedOn w:val="a"/>
+    <w:link w:val="Char1"/>
     <w:uiPriority w:val="99"/>
     <w:semiHidden/>
     <w:unhideWhenUsed/>
@@ -2774,345 +2839,10 @@
       <w:szCs w:val="16"/>
     </w:rPr>
   </w:style>
-  <w:style w:type="character" w:customStyle="1" w:styleId="BalloonTextChar">
-    <w:name w:val="Balloon Text Char"/>
-    <w:basedOn w:val="DefaultParagraphFont"/>
-    <w:link w:val="BalloonText"/>
-    <w:uiPriority w:val="99"/>
-    <w:semiHidden/>
-    <w:rsid w:val="00D41C80"/>
-    <w:rPr>
-      <w:rFonts w:ascii="Tahoma" w:hAnsi="Tahoma" w:cs="Tahoma"/>
-      <w:sz w:val="16"/>
-      <w:szCs w:val="16"/>
-    </w:rPr>
-  </w:style>
-</w:styles>
-</file>
-
-<file path=word/stylesWithEffects.xml><?xml version="1.0" encoding="utf-8"?>
-<w:styles xmlns:wpc="http://schemas.microsoft.com/office/word/2010/wordprocessingCanvas" xmlns:mc="http://schemas.openxmlformats.org/markup-compatibility/2006" xmlns:o="urn:schemas-microsoft-com:office:office" xmlns:r="http://schemas.openxmlformats.org/officeDocument/2006/relationships" xmlns:m="http://schemas.openxmlformats.org/officeDocument/2006/math" xmlns:v="urn:schemas-microsoft-com:vml" xmlns:wp14="http://schemas.microsoft.com/office/word/2010/wordprocessingDrawing" xmlns:wp="http://schemas.openxmlformats.org/drawingml/2006/wordprocessingDrawing" xmlns:w10="urn:schemas-microsoft-com:office:word" xmlns:w="http://schemas.openxmlformats.org/wordprocessingml/2006/main" xmlns:w14="http://schemas.microsoft.com/office/word/2010/wordml" xmlns:wpg="http://schemas.microsoft.com/office/word/2010/wordprocessingGroup" xmlns:wpi="http://schemas.microsoft.com/office/word/2010/wordprocessingInk" xmlns:wne="http://schemas.microsoft.com/office/word/2006/wordml" xmlns:wps="http://schemas.microsoft.com/office/word/2010/wordprocessingShape" mc:Ignorable="w14 wp14">
-  <w:docDefaults>
-    <w:rPrDefault>
-      <w:rPr>
-        <w:rFonts w:asciiTheme="minorHAnsi" w:eastAsiaTheme="minorEastAsia" w:hAnsiTheme="minorHAnsi" w:cstheme="minorBidi"/>
-        <w:kern w:val="2"/>
-        <w:sz w:val="21"/>
-        <w:szCs w:val="22"/>
-        <w:lang w:val="en-US" w:eastAsia="zh-CN" w:bidi="ar-SA"/>
-      </w:rPr>
-    </w:rPrDefault>
-    <w:pPrDefault/>
-  </w:docDefaults>
-  <w:latentStyles w:defLockedState="0" w:defUIPriority="99" w:defSemiHidden="1" w:defUnhideWhenUsed="1" w:defQFormat="0" w:count="267">
-    <w:lsdException w:name="Normal" w:semiHidden="0" w:uiPriority="0" w:unhideWhenUsed="0" w:qFormat="1"/>
-    <w:lsdException w:name="heading 1" w:semiHidden="0" w:uiPriority="9" w:unhideWhenUsed="0" w:qFormat="1"/>
-    <w:lsdException w:name="heading 2" w:uiPriority="9" w:qFormat="1"/>
-    <w:lsdException w:name="heading 3" w:uiPriority="9" w:qFormat="1"/>
-    <w:lsdException w:name="heading 4" w:uiPriority="9" w:qFormat="1"/>
-    <w:lsdException w:name="heading 5" w:uiPriority="9" w:qFormat="1"/>
-    <w:lsdException w:name="heading 6" w:uiPriority="9" w:qFormat="1"/>
-    <w:lsdException w:name="heading 7" w:uiPriority="9" w:qFormat="1"/>
-    <w:lsdException w:name="heading 8" w:uiPriority="9" w:qFormat="1"/>
-    <w:lsdException w:name="heading 9" w:uiPriority="9" w:qFormat="1"/>
-    <w:lsdException w:name="toc 1" w:uiPriority="39"/>
-    <w:lsdException w:name="toc 2" w:uiPriority="39"/>
-    <w:lsdException w:name="toc 3" w:uiPriority="39"/>
-    <w:lsdException w:name="toc 4" w:uiPriority="39"/>
-    <w:lsdException w:name="toc 5" w:uiPriority="39"/>
-    <w:lsdException w:name="toc 6" w:uiPriority="39"/>
-    <w:lsdException w:name="toc 7" w:uiPriority="39"/>
-    <w:lsdException w:name="toc 8" w:uiPriority="39"/>
-    <w:lsdException w:name="toc 9" w:uiPriority="39"/>
-    <w:lsdException w:name="caption" w:uiPriority="35" w:qFormat="1"/>
-    <w:lsdException w:name="Title" w:semiHidden="0" w:uiPriority="10" w:unhideWhenUsed="0" w:qFormat="1"/>
-    <w:lsdException w:name="Default Paragraph Font" w:uiPriority="1"/>
-    <w:lsdException w:name="Subtitle" w:semiHidden="0" w:uiPriority="11" w:unhideWhenUsed="0" w:qFormat="1"/>
-    <w:lsdException w:name="Strong" w:semiHidden="0" w:uiPriority="22" w:unhideWhenUsed="0" w:qFormat="1"/>
-    <w:lsdException w:name="Emphasis" w:semiHidden="0" w:uiPriority="20" w:unhideWhenUsed="0" w:qFormat="1"/>
-    <w:lsdException w:name="Table Grid" w:semiHidden="0" w:uiPriority="39" w:unhideWhenUsed="0"/>
-    <w:lsdException w:name="Placeholder Text" w:unhideWhenUsed="0"/>
-    <w:lsdException w:name="No Spacing" w:semiHidden="0" w:uiPriority="1" w:unhideWhenUsed="0" w:qFormat="1"/>
-    <w:lsdException w:name="Light Shading" w:semiHidden="0" w:uiPriority="60" w:unhideWhenUsed="0"/>
-    <w:lsdException w:name="Light List" w:semiHidden="0" w:uiPriority="61" w:unhideWhenUsed="0"/>
-    <w:lsdException w:name="Light Grid" w:semiHidden="0" w:uiPriority="62" w:unhideWhenUsed="0"/>
-    <w:lsdException w:name="Medium Shading 1" w:semiHidden="0" w:uiPriority="63" w:unhideWhenUsed="0"/>
-    <w:lsdException w:name="Medium Shading 2" w:semiHidden="0" w:uiPriority="64" w:unhideWhenUsed="0"/>
-    <w:lsdException w:name="Medium List 1" w:semiHidden="0" w:uiPriority="65" w:unhideWhenUsed="0"/>
-    <w:lsdException w:name="Medium List 2" w:semiHidden="0" w:uiPriority="66" w:unhideWhenUsed="0"/>
-    <w:lsdException w:name="Medium Grid 1" w:semiHidden="0" w:uiPriority="67" w:unhideWhenUsed="0"/>
-    <w:lsdException w:name="Medium Grid 2" w:semiHidden="0" w:uiPriority="68" w:unhideWhenUsed="0"/>
-    <w:lsdException w:name="Medium Grid 3" w:semiHidden="0" w:uiPriority="69" w:unhideWhenUsed="0"/>
-    <w:lsdException w:name="Dark List" w:semiHidden="0" w:uiPriority="70" w:unhideWhenUsed="0"/>
-    <w:lsdException w:name="Colorful Shading" w:semiHidden="0" w:uiPriority="71" w:unhideWhenUsed="0"/>
-    <w:lsdException w:name="Colorful List" w:semiHidden="0" w:uiPriority="72" w:unhideWhenUsed="0"/>
-    <w:lsdException w:name="Colorful Grid" w:semiHidden="0" w:uiPriority="73" w:unhideWhenUsed="0"/>
-    <w:lsdException w:name="Light Shading Accent 1" w:semiHidden="0" w:uiPriority="60" w:unhideWhenUsed="0"/>
-    <w:lsdException w:name="Light List Accent 1" w:semiHidden="0" w:uiPriority="61" w:unhideWhenUsed="0"/>
-    <w:lsdException w:name="Light Grid Accent 1" w:semiHidden="0" w:uiPriority="62" w:unhideWhenUsed="0"/>
-    <w:lsdException w:name="Medium Shading 1 Accent 1" w:semiHidden="0" w:uiPriority="63" w:unhideWhenUsed="0"/>
-    <w:lsdException w:name="Medium Shading 2 Accent 1" w:semiHidden="0" w:uiPriority="64" w:unhideWhenUsed="0"/>
-    <w:lsdException w:name="Medium List 1 Accent 1" w:semiHidden="0" w:uiPriority="65" w:unhideWhenUsed="0"/>
-    <w:lsdException w:name="Revision" w:unhideWhenUsed="0"/>
-    <w:lsdException w:name="List Paragraph" w:semiHidden="0" w:uiPriority="34" w:unhideWhenUsed="0" w:qFormat="1"/>
-    <w:lsdException w:name="Quote" w:semiHidden="0" w:uiPriority="29" w:unhideWhenUsed="0" w:qFormat="1"/>
-    <w:lsdException w:name="Intense Quote" w:semiHidden="0" w:uiPriority="30" w:unhideWhenUsed="0" w:qFormat="1"/>
-    <w:lsdException w:name="Medium List 2 Accent 1" w:semiHidden="0" w:uiPriority="66" w:unhideWhenUsed="0"/>
-    <w:lsdException w:name="Medium Grid 1 Accent 1" w:semiHidden="0" w:uiPriority="67" w:unhideWhenUsed="0"/>
-    <w:lsdException w:name="Medium Grid 2 Accent 1" w:semiHidden="0" w:uiPriority="68" w:unhideWhenUsed="0"/>
-    <w:lsdException w:name="Medium Grid 3 Accent 1" w:semiHidden="0" w:uiPriority="69" w:unhideWhenUsed="0"/>
-    <w:lsdException w:name="Dark List Accent 1" w:semiHidden="0" w:uiPriority="70" w:unhideWhenUsed="0"/>
-    <w:lsdException w:name="Colorful Shading Accent 1" w:semiHidden="0" w:uiPriority="71" w:unhideWhenUsed="0"/>
-    <w:lsdException w:name="Colorful List Accent 1" w:semiHidden="0" w:uiPriority="72" w:unhideWhenUsed="0"/>
-    <w:lsdException w:name="Colorful Grid Accent 1" w:semiHidden="0" w:uiPriority="73" w:unhideWhenUsed="0"/>
-    <w:lsdException w:name="Light Shading Accent 2" w:semiHidden="0" w:uiPriority="60" w:unhideWhenUsed="0"/>
-    <w:lsdException w:name="Light List Accent 2" w:semiHidden="0" w:uiPriority="61" w:unhideWhenUsed="0"/>
-    <w:lsdException w:name="Light Grid Accent 2" w:semiHidden="0" w:uiPriority="62" w:unhideWhenUsed="0"/>
-    <w:lsdException w:name="Medium Shading 1 Accent 2" w:semiHidden="0" w:uiPriority="63" w:unhideWhenUsed="0"/>
-    <w:lsdException w:name="Medium Shading 2 Accent 2" w:semiHidden="0" w:uiPriority="64" w:unhideWhenUsed="0"/>
-    <w:lsdException w:name="Medium List 1 Accent 2" w:semiHidden="0" w:uiPriority="65" w:unhideWhenUsed="0"/>
-    <w:lsdException w:name="Medium List 2 Accent 2" w:semiHidden="0" w:uiPriority="66" w:unhideWhenUsed="0"/>
-    <w:lsdException w:name="Medium Grid 1 Accent 2" w:semiHidden="0" w:uiPriority="67" w:unhideWhenUsed="0"/>
-    <w:lsdException w:name="Medium Grid 2 Accent 2" w:semiHidden="0" w:uiPriority="68" w:unhideWhenUsed="0"/>
-    <w:lsdException w:name="Medium Grid 3 Accent 2" w:semiHidden="0" w:uiPriority="69" w:unhideWhenUsed="0"/>
-    <w:lsdException w:name="Dark List Accent 2" w:semiHidden="0" w:uiPriority="70" w:unhideWhenUsed="0"/>
-    <w:lsdException w:name="Colorful Shading Accent 2" w:semiHidden="0" w:uiPriority="71" w:unhideWhenUsed="0"/>
-    <w:lsdException w:name="Colorful List Accent 2" w:semiHidden="0" w:uiPriority="72" w:unhideWhenUsed="0"/>
-    <w:lsdException w:name="Colorful Grid Accent 2" w:semiHidden="0" w:uiPriority="73" w:unhideWhenUsed="0"/>
-    <w:lsdException w:name="Light Shading Accent 3" w:semiHidden="0" w:uiPriority="60" w:unhideWhenUsed="0"/>
-    <w:lsdException w:name="Light List Accent 3" w:semiHidden="0" w:uiPriority="61" w:unhideWhenUsed="0"/>
-    <w:lsdException w:name="Light Grid Accent 3" w:semiHidden="0" w:uiPriority="62" w:unhideWhenUsed="0"/>
-    <w:lsdException w:name="Medium Shading 1 Accent 3" w:semiHidden="0" w:uiPriority="63" w:unhideWhenUsed="0"/>
-    <w:lsdException w:name="Medium Shading 2 Accent 3" w:semiHidden="0" w:uiPriority="64" w:unhideWhenUsed="0"/>
-    <w:lsdException w:name="Medium List 1 Accent 3" w:semiHidden="0" w:uiPriority="65" w:unhideWhenUsed="0"/>
-    <w:lsdException w:name="Medium List 2 Accent 3" w:semiHidden="0" w:uiPriority="66" w:unhideWhenUsed="0"/>
-    <w:lsdException w:name="Medium Grid 1 Accent 3" w:semiHidden="0" w:uiPriority="67" w:unhideWhenUsed="0"/>
-    <w:lsdException w:name="Medium Grid 2 Accent 3" w:semiHidden="0" w:uiPriority="68" w:unhideWhenUsed="0"/>
-    <w:lsdException w:name="Medium Grid 3 Accent 3" w:semiHidden="0" w:uiPriority="69" w:unhideWhenUsed="0"/>
-    <w:lsdException w:name="Dark List Accent 3" w:semiHidden="0" w:uiPriority="70" w:unhideWhenUsed="0"/>
-    <w:lsdException w:name="Colorful Shading Accent 3" w:semiHidden="0" w:uiPriority="71" w:unhideWhenUsed="0"/>
-    <w:lsdException w:name="Colorful List Accent 3" w:semiHidden="0" w:uiPriority="72" w:unhideWhenUsed="0"/>
-    <w:lsdException w:name="Colorful Grid Accent 3" w:semiHidden="0" w:uiPriority="73" w:unhideWhenUsed="0"/>
-    <w:lsdException w:name="Light Shading Accent 4" w:semiHidden="0" w:uiPriority="60" w:unhideWhenUsed="0"/>
-    <w:lsdException w:name="Light List Accent 4" w:semiHidden="0" w:uiPriority="61" w:unhideWhenUsed="0"/>
-    <w:lsdException w:name="Light Grid Accent 4" w:semiHidden="0" w:uiPriority="62" w:unhideWhenUsed="0"/>
-    <w:lsdException w:name="Medium Shading 1 Accent 4" w:semiHidden="0" w:uiPriority="63" w:unhideWhenUsed="0"/>
-    <w:lsdException w:name="Medium Shading 2 Accent 4" w:semiHidden="0" w:uiPriority="64" w:unhideWhenUsed="0"/>
-    <w:lsdException w:name="Medium List 1 Accent 4" w:semiHidden="0" w:uiPriority="65" w:unhideWhenUsed="0"/>
-    <w:lsdException w:name="Medium List 2 Accent 4" w:semiHidden="0" w:uiPriority="66" w:unhideWhenUsed="0"/>
-    <w:lsdException w:name="Medium Grid 1 Accent 4" w:semiHidden="0" w:uiPriority="67" w:unhideWhenUsed="0"/>
-    <w:lsdException w:name="Medium Grid 2 Accent 4" w:semiHidden="0" w:uiPriority="68" w:unhideWhenUsed="0"/>
-    <w:lsdException w:name="Medium Grid 3 Accent 4" w:semiHidden="0" w:uiPriority="69" w:unhideWhenUsed="0"/>
-    <w:lsdException w:name="Dark List Accent 4" w:semiHidden="0" w:uiPriority="70" w:unhideWhenUsed="0"/>
-    <w:lsdException w:name="Colorful Shading Accent 4" w:semiHidden="0" w:uiPriority="71" w:unhideWhenUsed="0"/>
-    <w:lsdException w:name="Colorful List Accent 4" w:semiHidden="0" w:uiPriority="72" w:unhideWhenUsed="0"/>
-    <w:lsdException w:name="Colorful Grid Accent 4" w:semiHidden="0" w:uiPriority="73" w:unhideWhenUsed="0"/>
-    <w:lsdException w:name="Light Shading Accent 5" w:semiHidden="0" w:uiPriority="60" w:unhideWhenUsed="0"/>
-    <w:lsdException w:name="Light List Accent 5" w:semiHidden="0" w:uiPriority="61" w:unhideWhenUsed="0"/>
-    <w:lsdException w:name="Light Grid Accent 5" w:semiHidden="0" w:uiPriority="62" w:unhideWhenUsed="0"/>
-    <w:lsdException w:name="Medium Shading 1 Accent 5" w:semiHidden="0" w:uiPriority="63" w:unhideWhenUsed="0"/>
-    <w:lsdException w:name="Medium Shading 2 Accent 5" w:semiHidden="0" w:uiPriority="64" w:unhideWhenUsed="0"/>
-    <w:lsdException w:name="Medium List 1 Accent 5" w:semiHidden="0" w:uiPriority="65" w:unhideWhenUsed="0"/>
-    <w:lsdException w:name="Medium List 2 Accent 5" w:semiHidden="0" w:uiPriority="66" w:unhideWhenUsed="0"/>
-    <w:lsdException w:name="Medium Grid 1 Accent 5" w:semiHidden="0" w:uiPriority="67" w:unhideWhenUsed="0"/>
-    <w:lsdException w:name="Medium Grid 2 Accent 5" w:semiHidden="0" w:uiPriority="68" w:unhideWhenUsed="0"/>
-    <w:lsdException w:name="Medium Grid 3 Accent 5" w:semiHidden="0" w:uiPriority="69" w:unhideWhenUsed="0"/>
-    <w:lsdException w:name="Dark List Accent 5" w:semiHidden="0" w:uiPriority="70" w:unhideWhenUsed="0"/>
-    <w:lsdException w:name="Colorful Shading Accent 5" w:semiHidden="0" w:uiPriority="71" w:unhideWhenUsed="0"/>
-    <w:lsdException w:name="Colorful List Accent 5" w:semiHidden="0" w:uiPriority="72" w:unhideWhenUsed="0"/>
-    <w:lsdException w:name="Colorful Grid Accent 5" w:semiHidden="0" w:uiPriority="73" w:unhideWhenUsed="0"/>
-    <w:lsdException w:name="Light Shading Accent 6" w:semiHidden="0" w:uiPriority="60" w:unhideWhenUsed="0"/>
-    <w:lsdException w:name="Light List Accent 6" w:semiHidden="0" w:uiPriority="61" w:unhideWhenUsed="0"/>
-    <w:lsdException w:name="Light Grid Accent 6" w:semiHidden="0" w:uiPriority="62" w:unhideWhenUsed="0"/>
-    <w:lsdException w:name="Medium Shading 1 Accent 6" w:semiHidden="0" w:uiPriority="63" w:unhideWhenUsed="0"/>
-    <w:lsdException w:name="Medium Shading 2 Accent 6" w:semiHidden="0" w:uiPriority="64" w:unhideWhenUsed="0"/>
-    <w:lsdException w:name="Medium List 1 Accent 6" w:semiHidden="0" w:uiPriority="65" w:unhideWhenUsed="0"/>
-    <w:lsdException w:name="Medium List 2 Accent 6" w:semiHidden="0" w:uiPriority="66" w:unhideWhenUsed="0"/>
-    <w:lsdException w:name="Medium Grid 1 Accent 6" w:semiHidden="0" w:uiPriority="67" w:unhideWhenUsed="0"/>
-    <w:lsdException w:name="Medium Grid 2 Accent 6" w:semiHidden="0" w:uiPriority="68" w:unhideWhenUsed="0"/>
-    <w:lsdException w:name="Medium Grid 3 Accent 6" w:semiHidden="0" w:uiPriority="69" w:unhideWhenUsed="0"/>
-    <w:lsdException w:name="Dark List Accent 6" w:semiHidden="0" w:uiPriority="70" w:unhideWhenUsed="0"/>
-    <w:lsdException w:name="Colorful Shading Accent 6" w:semiHidden="0" w:uiPriority="71" w:unhideWhenUsed="0"/>
-    <w:lsdException w:name="Colorful List Accent 6" w:semiHidden="0" w:uiPriority="72" w:unhideWhenUsed="0"/>
-    <w:lsdException w:name="Colorful Grid Accent 6" w:semiHidden="0" w:uiPriority="73" w:unhideWhenUsed="0"/>
-    <w:lsdException w:name="Subtle Emphasis" w:semiHidden="0" w:uiPriority="19" w:unhideWhenUsed="0" w:qFormat="1"/>
-    <w:lsdException w:name="Intense Emphasis" w:semiHidden="0" w:uiPriority="21" w:unhideWhenUsed="0" w:qFormat="1"/>
-    <w:lsdException w:name="Subtle Reference" w:semiHidden="0" w:uiPriority="31" w:unhideWhenUsed="0" w:qFormat="1"/>
-    <w:lsdException w:name="Intense Reference" w:semiHidden="0" w:uiPriority="32" w:unhideWhenUsed="0" w:qFormat="1"/>
-    <w:lsdException w:name="Book Title" w:semiHidden="0" w:uiPriority="33" w:unhideWhenUsed="0" w:qFormat="1"/>
-    <w:lsdException w:name="Bibliography" w:uiPriority="37"/>
-    <w:lsdException w:name="TOC Heading" w:uiPriority="39" w:qFormat="1"/>
-  </w:latentStyles>
-  <w:style w:type="paragraph" w:default="1" w:styleId="Normal">
-    <w:name w:val="Normal"/>
-    <w:qFormat/>
-    <w:pPr>
-      <w:widowControl w:val="0"/>
-      <w:jc w:val="both"/>
-    </w:pPr>
-  </w:style>
-  <w:style w:type="character" w:default="1" w:styleId="DefaultParagraphFont">
-    <w:name w:val="Default Paragraph Font"/>
-    <w:uiPriority w:val="1"/>
-    <w:semiHidden/>
-    <w:unhideWhenUsed/>
-  </w:style>
-  <w:style w:type="table" w:default="1" w:styleId="TableNormal">
-    <w:name w:val="Normal Table"/>
-    <w:uiPriority w:val="99"/>
-    <w:semiHidden/>
-    <w:unhideWhenUsed/>
-    <w:tblPr>
-      <w:tblInd w:w="0" w:type="dxa"/>
-      <w:tblCellMar>
-        <w:top w:w="0" w:type="dxa"/>
-        <w:left w:w="108" w:type="dxa"/>
-        <w:bottom w:w="0" w:type="dxa"/>
-        <w:right w:w="108" w:type="dxa"/>
-      </w:tblCellMar>
-    </w:tblPr>
-  </w:style>
-  <w:style w:type="numbering" w:default="1" w:styleId="NoList">
-    <w:name w:val="No List"/>
-    <w:uiPriority w:val="99"/>
-    <w:semiHidden/>
-    <w:unhideWhenUsed/>
-  </w:style>
-  <w:style w:type="paragraph" w:styleId="NormalWeb">
-    <w:name w:val="Normal (Web)"/>
-    <w:basedOn w:val="Normal"/>
-    <w:uiPriority w:val="99"/>
-    <w:semiHidden/>
-    <w:unhideWhenUsed/>
-    <w:rsid w:val="009A780C"/>
-    <w:pPr>
-      <w:widowControl/>
-      <w:spacing w:before="100" w:beforeAutospacing="1" w:after="100" w:afterAutospacing="1"/>
-      <w:jc w:val="left"/>
-    </w:pPr>
-    <w:rPr>
-      <w:rFonts w:ascii="SimSun" w:eastAsia="SimSun" w:hAnsi="SimSun" w:cs="SimSun"/>
-      <w:kern w:val="0"/>
-      <w:sz w:val="24"/>
-      <w:szCs w:val="24"/>
-    </w:rPr>
-  </w:style>
-  <w:style w:type="character" w:styleId="Hyperlink">
-    <w:name w:val="Hyperlink"/>
-    <w:basedOn w:val="DefaultParagraphFont"/>
-    <w:uiPriority w:val="99"/>
-    <w:unhideWhenUsed/>
-    <w:rsid w:val="009A780C"/>
-    <w:rPr>
-      <w:color w:val="0563C1" w:themeColor="hyperlink"/>
-      <w:u w:val="single"/>
-    </w:rPr>
-  </w:style>
-  <w:style w:type="paragraph" w:styleId="Header">
-    <w:name w:val="header"/>
-    <w:basedOn w:val="Normal"/>
-    <w:link w:val="HeaderChar"/>
-    <w:uiPriority w:val="99"/>
-    <w:unhideWhenUsed/>
-    <w:rsid w:val="005749CE"/>
-    <w:pPr>
-      <w:pBdr>
-        <w:bottom w:val="single" w:sz="6" w:space="1" w:color="auto"/>
-      </w:pBdr>
-      <w:tabs>
-        <w:tab w:val="center" w:pos="4153"/>
-        <w:tab w:val="right" w:pos="8306"/>
-      </w:tabs>
-      <w:snapToGrid w:val="0"/>
-      <w:jc w:val="center"/>
-    </w:pPr>
-    <w:rPr>
-      <w:sz w:val="18"/>
-      <w:szCs w:val="18"/>
-    </w:rPr>
-  </w:style>
-  <w:style w:type="character" w:customStyle="1" w:styleId="HeaderChar">
-    <w:name w:val="Header Char"/>
-    <w:basedOn w:val="DefaultParagraphFont"/>
-    <w:link w:val="Header"/>
-    <w:uiPriority w:val="99"/>
-    <w:rsid w:val="005749CE"/>
-    <w:rPr>
-      <w:sz w:val="18"/>
-      <w:szCs w:val="18"/>
-    </w:rPr>
-  </w:style>
-  <w:style w:type="paragraph" w:styleId="Footer">
-    <w:name w:val="footer"/>
-    <w:basedOn w:val="Normal"/>
-    <w:link w:val="FooterChar"/>
-    <w:uiPriority w:val="99"/>
-    <w:unhideWhenUsed/>
-    <w:rsid w:val="005749CE"/>
-    <w:pPr>
-      <w:tabs>
-        <w:tab w:val="center" w:pos="4153"/>
-        <w:tab w:val="right" w:pos="8306"/>
-      </w:tabs>
-      <w:snapToGrid w:val="0"/>
-      <w:jc w:val="left"/>
-    </w:pPr>
-    <w:rPr>
-      <w:sz w:val="18"/>
-      <w:szCs w:val="18"/>
-    </w:rPr>
-  </w:style>
-  <w:style w:type="character" w:customStyle="1" w:styleId="FooterChar">
-    <w:name w:val="Footer Char"/>
-    <w:basedOn w:val="DefaultParagraphFont"/>
-    <w:link w:val="Footer"/>
-    <w:uiPriority w:val="99"/>
-    <w:rsid w:val="005749CE"/>
-    <w:rPr>
-      <w:sz w:val="18"/>
-      <w:szCs w:val="18"/>
-    </w:rPr>
-  </w:style>
-  <w:style w:type="character" w:styleId="FollowedHyperlink">
-    <w:name w:val="FollowedHyperlink"/>
-    <w:basedOn w:val="DefaultParagraphFont"/>
-    <w:uiPriority w:val="99"/>
-    <w:semiHidden/>
-    <w:unhideWhenUsed/>
-    <w:rsid w:val="00146B0E"/>
-    <w:rPr>
-      <w:color w:val="954F72" w:themeColor="followedHyperlink"/>
-      <w:u w:val="single"/>
-    </w:rPr>
-  </w:style>
-  <w:style w:type="paragraph" w:styleId="ListParagraph">
-    <w:name w:val="List Paragraph"/>
-    <w:basedOn w:val="Normal"/>
-    <w:uiPriority w:val="34"/>
-    <w:qFormat/>
-    <w:rsid w:val="00D5227A"/>
-    <w:pPr>
-      <w:ind w:firstLineChars="200" w:firstLine="420"/>
-    </w:pPr>
-  </w:style>
-  <w:style w:type="paragraph" w:styleId="BalloonText">
-    <w:name w:val="Balloon Text"/>
-    <w:basedOn w:val="Normal"/>
-    <w:link w:val="BalloonTextChar"/>
-    <w:uiPriority w:val="99"/>
-    <w:semiHidden/>
-    <w:unhideWhenUsed/>
-    <w:rsid w:val="00D41C80"/>
-    <w:rPr>
-      <w:rFonts w:ascii="Tahoma" w:hAnsi="Tahoma" w:cs="Tahoma"/>
-      <w:sz w:val="16"/>
-      <w:szCs w:val="16"/>
-    </w:rPr>
-  </w:style>
-  <w:style w:type="character" w:customStyle="1" w:styleId="BalloonTextChar">
-    <w:name w:val="Balloon Text Char"/>
-    <w:basedOn w:val="DefaultParagraphFont"/>
-    <w:link w:val="BalloonText"/>
+  <w:style w:type="character" w:customStyle="1" w:styleId="Char1">
+    <w:name w:val="批注框文本 Char"/>
+    <w:basedOn w:val="a0"/>
+    <w:link w:val="a9"/>
     <w:uiPriority w:val="99"/>
     <w:semiHidden/>
     <w:rsid w:val="00D41C80"/>
@@ -3380,7 +3110,7 @@
   <a:extraClrSchemeLst/>
   <a:extLst>
     <a:ext uri="{05A4C25C-085E-4340-85A3-A5531E510DB2}">
-      <thm15:themeFamily xmlns:thm15="http://schemas.microsoft.com/office/thememl/2012/main" xmlns="" name="Office Theme" id="{62F939B6-93AF-4DB8-9C6B-D6C7DFDC589F}" vid="{4A3C46E8-61CC-4603-A589-7422A47A8E4A}"/>
+      <thm15:themeFamily xmlns:thm15="http://schemas.microsoft.com/office/thememl/2012/main" name="Office Theme" id="{62F939B6-93AF-4DB8-9C6B-D6C7DFDC589F}" vid="{4A3C46E8-61CC-4603-A589-7422A47A8E4A}"/>
     </a:ext>
   </a:extLst>
 </a:theme>

</xml_diff>